<commit_message>
Changed code to make program more flexible. Report should be updated if needed.
</commit_message>
<xml_diff>
--- a/os-labs-report4.docx
+++ b/os-labs-report4.docx
@@ -1716,6 +1716,19 @@
     </w:p>
     <w:p>
       <w:pPr>
+        <w:pStyle w:val="a3"/>
+        <w:ind w:firstLine="426"/>
+        <w:jc w:val="both"/>
+        <w:rPr>
+          <w:rFonts w:ascii="Times New Roman" w:hAnsi="Times New Roman" w:cs="Times New Roman"/>
+          <w:b/>
+          <w:sz w:val="28"/>
+          <w:lang w:val="en-US"/>
+        </w:rPr>
+      </w:pPr>
+    </w:p>
+    <w:p>
+      <w:pPr>
         <w:autoSpaceDE w:val="0"/>
         <w:autoSpaceDN w:val="0"/>
         <w:adjustRightInd w:val="0"/>
@@ -1734,6 +1747,14 @@
           <w:lang w:val="en-US"/>
         </w:rPr>
         <w:t>/*</w:t>
+      </w:r>
+      <w:r>
+        <w:rPr>
+          <w:rFonts w:ascii="Consolas" w:hAnsi="Consolas" w:cs="Consolas"/>
+          <w:color w:val="00B050"/>
+          <w:lang w:val="en-US"/>
+        </w:rPr>
+        <w:t xml:space="preserve"> * * * * * * * * * * * * * * * * * * * * * * * * * * * * * * * * * * * *</w:t>
       </w:r>
     </w:p>
     <w:p>
@@ -2212,61 +2233,6 @@
           <w:color w:val="808080"/>
           <w:lang w:val="en-US"/>
         </w:rPr>
-        <w:t>#include</w:t>
-      </w:r>
-      <w:r>
-        <w:rPr>
-          <w:rFonts w:ascii="Consolas" w:hAnsi="Consolas" w:cs="Consolas"/>
-          <w:color w:val="000000"/>
-          <w:lang w:val="en-US"/>
-        </w:rPr>
-        <w:t xml:space="preserve"> </w:t>
-      </w:r>
-      <w:r>
-        <w:rPr>
-          <w:rFonts w:ascii="Consolas" w:hAnsi="Consolas" w:cs="Consolas"/>
-          <w:color w:val="A31515"/>
-          <w:lang w:val="en-US"/>
-        </w:rPr>
-        <w:t>&lt;</w:t>
-      </w:r>
-      <w:proofErr w:type="spellStart"/>
-      <w:r>
-        <w:rPr>
-          <w:rFonts w:ascii="Consolas" w:hAnsi="Consolas" w:cs="Consolas"/>
-          <w:color w:val="A31515"/>
-          <w:lang w:val="en-US"/>
-        </w:rPr>
-        <w:t>signal.h</w:t>
-      </w:r>
-      <w:proofErr w:type="spellEnd"/>
-      <w:r>
-        <w:rPr>
-          <w:rFonts w:ascii="Consolas" w:hAnsi="Consolas" w:cs="Consolas"/>
-          <w:color w:val="A31515"/>
-          <w:lang w:val="en-US"/>
-        </w:rPr>
-        <w:t>&gt;</w:t>
-      </w:r>
-    </w:p>
-    <w:p>
-      <w:pPr>
-        <w:autoSpaceDE w:val="0"/>
-        <w:autoSpaceDN w:val="0"/>
-        <w:adjustRightInd w:val="0"/>
-        <w:spacing w:after="0"/>
-        <w:rPr>
-          <w:rFonts w:ascii="Consolas" w:hAnsi="Consolas" w:cs="Consolas"/>
-          <w:color w:val="000000"/>
-          <w:lang w:val="en-US"/>
-        </w:rPr>
-      </w:pPr>
-      <w:r>
-        <w:rPr>
-          <w:rFonts w:ascii="Consolas" w:hAnsi="Consolas" w:cs="Consolas"/>
-          <w:color w:val="808080"/>
-          <w:lang w:val="en-US"/>
-        </w:rPr>
         <w:lastRenderedPageBreak/>
         <w:t>#include</w:t>
       </w:r>
@@ -2293,6 +2259,61 @@
           <w:color w:val="A31515"/>
           <w:lang w:val="en-US"/>
         </w:rPr>
+        <w:t>signal.h</w:t>
+      </w:r>
+      <w:proofErr w:type="spellEnd"/>
+      <w:r>
+        <w:rPr>
+          <w:rFonts w:ascii="Consolas" w:hAnsi="Consolas" w:cs="Consolas"/>
+          <w:color w:val="A31515"/>
+          <w:lang w:val="en-US"/>
+        </w:rPr>
+        <w:t>&gt;</w:t>
+      </w:r>
+    </w:p>
+    <w:p>
+      <w:pPr>
+        <w:autoSpaceDE w:val="0"/>
+        <w:autoSpaceDN w:val="0"/>
+        <w:adjustRightInd w:val="0"/>
+        <w:spacing w:after="0"/>
+        <w:rPr>
+          <w:rFonts w:ascii="Consolas" w:hAnsi="Consolas" w:cs="Consolas"/>
+          <w:color w:val="000000"/>
+          <w:lang w:val="en-US"/>
+        </w:rPr>
+      </w:pPr>
+      <w:r>
+        <w:rPr>
+          <w:rFonts w:ascii="Consolas" w:hAnsi="Consolas" w:cs="Consolas"/>
+          <w:color w:val="808080"/>
+          <w:lang w:val="en-US"/>
+        </w:rPr>
+        <w:t>#include</w:t>
+      </w:r>
+      <w:r>
+        <w:rPr>
+          <w:rFonts w:ascii="Consolas" w:hAnsi="Consolas" w:cs="Consolas"/>
+          <w:color w:val="000000"/>
+          <w:lang w:val="en-US"/>
+        </w:rPr>
+        <w:t xml:space="preserve"> </w:t>
+      </w:r>
+      <w:r>
+        <w:rPr>
+          <w:rFonts w:ascii="Consolas" w:hAnsi="Consolas" w:cs="Consolas"/>
+          <w:color w:val="A31515"/>
+          <w:lang w:val="en-US"/>
+        </w:rPr>
+        <w:t>&lt;</w:t>
+      </w:r>
+      <w:proofErr w:type="spellStart"/>
+      <w:r>
+        <w:rPr>
+          <w:rFonts w:ascii="Consolas" w:hAnsi="Consolas" w:cs="Consolas"/>
+          <w:color w:val="A31515"/>
+          <w:lang w:val="en-US"/>
+        </w:rPr>
         <w:t>fcntl.h</w:t>
       </w:r>
       <w:proofErr w:type="spellEnd"/>
@@ -2580,21 +2601,6 @@
         <w:autoSpaceDN w:val="0"/>
         <w:adjustRightInd w:val="0"/>
         <w:spacing w:after="0"/>
-        <w:ind w:right="-897"/>
-        <w:rPr>
-          <w:rFonts w:ascii="Consolas" w:hAnsi="Consolas" w:cs="Consolas"/>
-          <w:color w:val="808080"/>
-          <w:szCs w:val="19"/>
-          <w:lang w:val="en-US"/>
-        </w:rPr>
-      </w:pPr>
-    </w:p>
-    <w:p>
-      <w:pPr>
-        <w:autoSpaceDE w:val="0"/>
-        <w:autoSpaceDN w:val="0"/>
-        <w:adjustRightInd w:val="0"/>
-        <w:spacing w:after="0"/>
         <w:ind w:right="-1180"/>
         <w:rPr>
           <w:rFonts w:ascii="Consolas" w:hAnsi="Consolas" w:cs="Consolas"/>
@@ -2609,6 +2615,14 @@
           <w:lang w:val="en-US"/>
         </w:rPr>
         <w:t>/*</w:t>
+      </w:r>
+      <w:r>
+        <w:rPr>
+          <w:rFonts w:ascii="Consolas" w:hAnsi="Consolas" w:cs="Consolas"/>
+          <w:color w:val="00B050"/>
+          <w:lang w:val="en-US"/>
+        </w:rPr>
+        <w:t xml:space="preserve"> * * * * * * * * * * * * * * * * * * * * * * * * * * * * * * * * * * * *</w:t>
       </w:r>
     </w:p>
     <w:p>
@@ -10623,131 +10637,135 @@
         <w:rPr>
           <w:rFonts w:ascii="Consolas" w:hAnsi="Consolas" w:cs="Consolas"/>
           <w:color w:val="000000"/>
-        </w:rPr>
-      </w:pPr>
-      <w:r>
-        <w:rPr>
-          <w:rFonts w:ascii="Consolas" w:hAnsi="Consolas" w:cs="Consolas"/>
-          <w:color w:val="000000"/>
-          <w:lang w:val="en-US"/>
-        </w:rPr>
-        <w:tab/>
-      </w:r>
-      <w:r>
-        <w:rPr>
-          <w:rFonts w:ascii="Consolas" w:hAnsi="Consolas" w:cs="Consolas"/>
-          <w:color w:val="000000"/>
-          <w:lang w:val="en-US"/>
-        </w:rPr>
-        <w:tab/>
-      </w:r>
-      <w:proofErr w:type="spellStart"/>
-      <w:r>
-        <w:rPr>
-          <w:rFonts w:ascii="Consolas" w:hAnsi="Consolas" w:cs="Consolas"/>
-          <w:color w:val="000000"/>
-        </w:rPr>
-        <w:t>close</w:t>
-      </w:r>
-      <w:proofErr w:type="spellEnd"/>
-      <w:r>
-        <w:rPr>
-          <w:rFonts w:ascii="Consolas" w:hAnsi="Consolas" w:cs="Consolas"/>
-          <w:color w:val="000000"/>
+          <w:lang w:val="en-US"/>
+        </w:rPr>
+      </w:pPr>
+      <w:r>
+        <w:rPr>
+          <w:rFonts w:ascii="Consolas" w:hAnsi="Consolas" w:cs="Consolas"/>
+          <w:color w:val="000000"/>
+          <w:lang w:val="en-US"/>
+        </w:rPr>
+        <w:tab/>
+      </w:r>
+      <w:r>
+        <w:rPr>
+          <w:rFonts w:ascii="Consolas" w:hAnsi="Consolas" w:cs="Consolas"/>
+          <w:color w:val="000000"/>
+          <w:lang w:val="en-US"/>
+        </w:rPr>
+        <w:tab/>
+      </w:r>
+      <w:r>
+        <w:rPr>
+          <w:rFonts w:ascii="Consolas" w:hAnsi="Consolas" w:cs="Consolas"/>
+          <w:color w:val="000000"/>
+          <w:lang w:val="en-US"/>
+        </w:rPr>
+        <w:t>close(</w:t>
+      </w:r>
+      <w:proofErr w:type="spellStart"/>
+      <w:r>
+        <w:rPr>
+          <w:rFonts w:ascii="Consolas" w:hAnsi="Consolas" w:cs="Consolas"/>
+          <w:color w:val="000000"/>
+          <w:lang w:val="en-US"/>
+        </w:rPr>
+        <w:t>xorkey</w:t>
+      </w:r>
+      <w:proofErr w:type="spellEnd"/>
+      <w:r>
+        <w:rPr>
+          <w:rFonts w:ascii="Consolas" w:hAnsi="Consolas" w:cs="Consolas"/>
+          <w:color w:val="000000"/>
+          <w:lang w:val="en-US"/>
+        </w:rPr>
+        <w:t>);</w:t>
+      </w:r>
+    </w:p>
+    <w:p>
+      <w:pPr>
+        <w:autoSpaceDE w:val="0"/>
+        <w:autoSpaceDN w:val="0"/>
+        <w:adjustRightInd w:val="0"/>
+        <w:spacing w:after="0"/>
+        <w:ind w:right="-897"/>
+        <w:rPr>
+          <w:rFonts w:ascii="Consolas" w:hAnsi="Consolas" w:cs="Consolas"/>
+          <w:color w:val="000000"/>
+          <w:lang w:val="en-US"/>
+        </w:rPr>
+      </w:pPr>
+      <w:r>
+        <w:rPr>
+          <w:rFonts w:ascii="Consolas" w:hAnsi="Consolas" w:cs="Consolas"/>
+          <w:color w:val="000000"/>
+          <w:lang w:val="en-US"/>
+        </w:rPr>
+        <w:tab/>
+      </w:r>
+      <w:r>
+        <w:rPr>
+          <w:rFonts w:ascii="Consolas" w:hAnsi="Consolas" w:cs="Consolas"/>
+          <w:color w:val="000000"/>
+          <w:lang w:val="en-US"/>
+        </w:rPr>
+        <w:tab/>
+      </w:r>
+    </w:p>
+    <w:p>
+      <w:pPr>
+        <w:autoSpaceDE w:val="0"/>
+        <w:autoSpaceDN w:val="0"/>
+        <w:adjustRightInd w:val="0"/>
+        <w:spacing w:after="0"/>
+        <w:rPr>
+          <w:rFonts w:ascii="Consolas" w:hAnsi="Consolas" w:cs="Consolas"/>
+          <w:color w:val="000000"/>
+          <w:lang w:val="en-US"/>
+        </w:rPr>
+      </w:pPr>
+      <w:r>
+        <w:rPr>
+          <w:rFonts w:ascii="Consolas" w:hAnsi="Consolas" w:cs="Consolas"/>
+          <w:color w:val="000000"/>
+          <w:lang w:val="en-US"/>
+        </w:rPr>
+        <w:tab/>
+      </w:r>
+      <w:r>
+        <w:rPr>
+          <w:rFonts w:ascii="Consolas" w:hAnsi="Consolas" w:cs="Consolas"/>
+          <w:color w:val="000000"/>
+          <w:lang w:val="en-US"/>
+        </w:rPr>
+        <w:tab/>
+      </w:r>
+      <w:proofErr w:type="spellStart"/>
+      <w:proofErr w:type="gramStart"/>
+      <w:r>
+        <w:rPr>
+          <w:rFonts w:ascii="Consolas" w:hAnsi="Consolas" w:cs="Consolas"/>
+          <w:color w:val="000000"/>
+          <w:lang w:val="en-US"/>
+        </w:rPr>
+        <w:t>AtExit</w:t>
+      </w:r>
+      <w:proofErr w:type="spellEnd"/>
+      <w:r>
+        <w:rPr>
+          <w:rFonts w:ascii="Consolas" w:hAnsi="Consolas" w:cs="Consolas"/>
+          <w:color w:val="000000"/>
+          <w:lang w:val="en-US"/>
         </w:rPr>
         <w:t>(</w:t>
       </w:r>
-      <w:proofErr w:type="spellStart"/>
-      <w:r>
-        <w:rPr>
-          <w:rFonts w:ascii="Consolas" w:hAnsi="Consolas" w:cs="Consolas"/>
-          <w:color w:val="000000"/>
-        </w:rPr>
-        <w:t>xorkey</w:t>
-      </w:r>
-      <w:proofErr w:type="spellEnd"/>
-      <w:r>
-        <w:rPr>
-          <w:rFonts w:ascii="Consolas" w:hAnsi="Consolas" w:cs="Consolas"/>
-          <w:color w:val="000000"/>
-        </w:rPr>
-        <w:t>);</w:t>
-      </w:r>
-    </w:p>
-    <w:p>
-      <w:pPr>
-        <w:autoSpaceDE w:val="0"/>
-        <w:autoSpaceDN w:val="0"/>
-        <w:adjustRightInd w:val="0"/>
-        <w:spacing w:after="0"/>
-        <w:ind w:right="-897"/>
-        <w:rPr>
-          <w:rFonts w:ascii="Consolas" w:hAnsi="Consolas" w:cs="Consolas"/>
-          <w:color w:val="000000"/>
-        </w:rPr>
-      </w:pPr>
-      <w:r>
-        <w:rPr>
-          <w:rFonts w:ascii="Consolas" w:hAnsi="Consolas" w:cs="Consolas"/>
-          <w:color w:val="000000"/>
-        </w:rPr>
-        <w:tab/>
-      </w:r>
-      <w:r>
-        <w:rPr>
-          <w:rFonts w:ascii="Consolas" w:hAnsi="Consolas" w:cs="Consolas"/>
-          <w:color w:val="000000"/>
-        </w:rPr>
-        <w:tab/>
-      </w:r>
-    </w:p>
-    <w:p>
-      <w:pPr>
-        <w:autoSpaceDE w:val="0"/>
-        <w:autoSpaceDN w:val="0"/>
-        <w:adjustRightInd w:val="0"/>
-        <w:spacing w:after="0"/>
-        <w:rPr>
-          <w:rFonts w:ascii="Consolas" w:hAnsi="Consolas" w:cs="Consolas"/>
-          <w:color w:val="000000"/>
-        </w:rPr>
-      </w:pPr>
-      <w:r>
-        <w:rPr>
-          <w:rFonts w:ascii="Consolas" w:hAnsi="Consolas" w:cs="Consolas"/>
-          <w:color w:val="000000"/>
-        </w:rPr>
-        <w:tab/>
-      </w:r>
-      <w:r>
-        <w:rPr>
-          <w:rFonts w:ascii="Consolas" w:hAnsi="Consolas" w:cs="Consolas"/>
-          <w:color w:val="000000"/>
-        </w:rPr>
-        <w:tab/>
-      </w:r>
-      <w:proofErr w:type="spellStart"/>
-      <w:proofErr w:type="gramStart"/>
-      <w:r>
-        <w:rPr>
-          <w:rFonts w:ascii="Consolas" w:hAnsi="Consolas" w:cs="Consolas"/>
-          <w:color w:val="000000"/>
-        </w:rPr>
-        <w:t>AtExit</w:t>
-      </w:r>
-      <w:proofErr w:type="spellEnd"/>
-      <w:r>
-        <w:rPr>
-          <w:rFonts w:ascii="Consolas" w:hAnsi="Consolas" w:cs="Consolas"/>
-          <w:color w:val="000000"/>
-        </w:rPr>
-        <w:t>(</w:t>
-      </w:r>
       <w:proofErr w:type="gramEnd"/>
       <w:r>
         <w:rPr>
           <w:rFonts w:ascii="Consolas" w:hAnsi="Consolas" w:cs="Consolas"/>
           <w:color w:val="000000"/>
+          <w:lang w:val="en-US"/>
         </w:rPr>
         <w:t>0);</w:t>
       </w:r>
@@ -10761,12 +10779,14 @@
         <w:rPr>
           <w:rFonts w:ascii="Consolas" w:hAnsi="Consolas" w:cs="Consolas"/>
           <w:color w:val="000000"/>
-        </w:rPr>
-      </w:pPr>
-      <w:r>
-        <w:rPr>
-          <w:rFonts w:ascii="Consolas" w:hAnsi="Consolas" w:cs="Consolas"/>
-          <w:color w:val="000000"/>
+          <w:lang w:val="en-US"/>
+        </w:rPr>
+      </w:pPr>
+      <w:r>
+        <w:rPr>
+          <w:rFonts w:ascii="Consolas" w:hAnsi="Consolas" w:cs="Consolas"/>
+          <w:color w:val="000000"/>
+          <w:lang w:val="en-US"/>
         </w:rPr>
         <w:tab/>
         <w:t>}</w:t>
@@ -10789,6 +10809,7 @@
         <w:rPr>
           <w:rFonts w:ascii="Consolas" w:hAnsi="Consolas" w:cs="Consolas"/>
           <w:color w:val="000000"/>
+          <w:lang w:val="en-US"/>
         </w:rPr>
         <w:t>}</w:t>
       </w:r>
@@ -10856,6 +10877,14 @@
         </w:rPr>
         <w:lastRenderedPageBreak/>
         <w:t>/*</w:t>
+      </w:r>
+      <w:r>
+        <w:rPr>
+          <w:rFonts w:ascii="Consolas" w:hAnsi="Consolas" w:cs="Consolas"/>
+          <w:color w:val="00B050"/>
+          <w:lang w:val="en-US"/>
+        </w:rPr>
+        <w:t xml:space="preserve"> * * * * * * * * * * * * * * * * * * * * * * * * * * * * * * * * * * * *</w:t>
       </w:r>
     </w:p>
     <w:p>
@@ -17030,7 +17059,7 @@
           <w:color w:val="008000"/>
           <w:lang w:val="en-US"/>
         </w:rPr>
-        <w:t xml:space="preserve"> = %i, keyreaded = %i\n", </w:t>
+        <w:t xml:space="preserve"> = %i, </w:t>
       </w:r>
       <w:proofErr w:type="spellStart"/>
       <w:r>
@@ -17039,6 +17068,24 @@
           <w:color w:val="008000"/>
           <w:lang w:val="en-US"/>
         </w:rPr>
+        <w:t>keyreaded</w:t>
+      </w:r>
+      <w:proofErr w:type="spellEnd"/>
+      <w:r>
+        <w:rPr>
+          <w:rFonts w:ascii="Consolas" w:hAnsi="Consolas" w:cs="Consolas"/>
+          <w:color w:val="008000"/>
+          <w:lang w:val="en-US"/>
+        </w:rPr>
+        <w:t xml:space="preserve"> = %i\n", </w:t>
+      </w:r>
+      <w:proofErr w:type="spellStart"/>
+      <w:r>
+        <w:rPr>
+          <w:rFonts w:ascii="Consolas" w:hAnsi="Consolas" w:cs="Consolas"/>
+          <w:color w:val="008000"/>
+          <w:lang w:val="en-US"/>
+        </w:rPr>
         <w:t>filereaded</w:t>
       </w:r>
       <w:proofErr w:type="spellEnd"/>
@@ -18527,55 +18574,138 @@
         <w:rPr>
           <w:rFonts w:ascii="Consolas" w:hAnsi="Consolas" w:cs="Consolas"/>
           <w:color w:val="000000"/>
-        </w:rPr>
-      </w:pPr>
-      <w:r>
-        <w:rPr>
-          <w:rFonts w:ascii="Consolas" w:hAnsi="Consolas" w:cs="Consolas"/>
-          <w:color w:val="000000"/>
-          <w:lang w:val="en-US"/>
-        </w:rPr>
-        <w:tab/>
-      </w:r>
-      <w:r>
-        <w:rPr>
-          <w:rFonts w:ascii="Consolas" w:hAnsi="Consolas" w:cs="Consolas"/>
-          <w:color w:val="000000"/>
-          <w:lang w:val="en-US"/>
-        </w:rPr>
-        <w:tab/>
-      </w:r>
-      <w:proofErr w:type="spellStart"/>
-      <w:r>
-        <w:rPr>
-          <w:rFonts w:ascii="Consolas" w:hAnsi="Consolas" w:cs="Consolas"/>
-          <w:color w:val="000000"/>
-        </w:rPr>
-        <w:t>close</w:t>
-      </w:r>
-      <w:proofErr w:type="spellEnd"/>
-      <w:r>
-        <w:rPr>
-          <w:rFonts w:ascii="Consolas" w:hAnsi="Consolas" w:cs="Consolas"/>
-          <w:color w:val="000000"/>
+          <w:lang w:val="en-US"/>
+        </w:rPr>
+      </w:pPr>
+      <w:r>
+        <w:rPr>
+          <w:rFonts w:ascii="Consolas" w:hAnsi="Consolas" w:cs="Consolas"/>
+          <w:color w:val="000000"/>
+          <w:lang w:val="en-US"/>
+        </w:rPr>
+        <w:tab/>
+      </w:r>
+      <w:r>
+        <w:rPr>
+          <w:rFonts w:ascii="Consolas" w:hAnsi="Consolas" w:cs="Consolas"/>
+          <w:color w:val="000000"/>
+          <w:lang w:val="en-US"/>
+        </w:rPr>
+        <w:tab/>
+      </w:r>
+      <w:r>
+        <w:rPr>
+          <w:rFonts w:ascii="Consolas" w:hAnsi="Consolas" w:cs="Consolas"/>
+          <w:color w:val="000000"/>
+          <w:lang w:val="en-US"/>
+        </w:rPr>
+        <w:t>close(</w:t>
+      </w:r>
+      <w:proofErr w:type="spellStart"/>
+      <w:r>
+        <w:rPr>
+          <w:rFonts w:ascii="Consolas" w:hAnsi="Consolas" w:cs="Consolas"/>
+          <w:color w:val="000000"/>
+          <w:lang w:val="en-US"/>
+        </w:rPr>
+        <w:t>xorfile</w:t>
+      </w:r>
+      <w:proofErr w:type="spellEnd"/>
+      <w:r>
+        <w:rPr>
+          <w:rFonts w:ascii="Consolas" w:hAnsi="Consolas" w:cs="Consolas"/>
+          <w:color w:val="000000"/>
+          <w:lang w:val="en-US"/>
+        </w:rPr>
+        <w:t>);</w:t>
+      </w:r>
+    </w:p>
+    <w:p>
+      <w:pPr>
+        <w:autoSpaceDE w:val="0"/>
+        <w:autoSpaceDN w:val="0"/>
+        <w:adjustRightInd w:val="0"/>
+        <w:spacing w:after="0"/>
+        <w:ind w:right="-1322"/>
+        <w:rPr>
+          <w:rFonts w:ascii="Consolas" w:hAnsi="Consolas" w:cs="Consolas"/>
+          <w:color w:val="000000"/>
+          <w:lang w:val="en-US"/>
+        </w:rPr>
+      </w:pPr>
+      <w:r>
+        <w:rPr>
+          <w:rFonts w:ascii="Consolas" w:hAnsi="Consolas" w:cs="Consolas"/>
+          <w:color w:val="000000"/>
+          <w:lang w:val="en-US"/>
+        </w:rPr>
+        <w:tab/>
+      </w:r>
+      <w:r>
+        <w:rPr>
+          <w:rFonts w:ascii="Consolas" w:hAnsi="Consolas" w:cs="Consolas"/>
+          <w:color w:val="000000"/>
+          <w:lang w:val="en-US"/>
+        </w:rPr>
+        <w:tab/>
+      </w:r>
+    </w:p>
+    <w:p>
+      <w:pPr>
+        <w:autoSpaceDE w:val="0"/>
+        <w:autoSpaceDN w:val="0"/>
+        <w:adjustRightInd w:val="0"/>
+        <w:spacing w:after="0"/>
+        <w:ind w:right="-1322"/>
+        <w:rPr>
+          <w:rFonts w:ascii="Consolas" w:hAnsi="Consolas" w:cs="Consolas"/>
+          <w:color w:val="000000"/>
+          <w:lang w:val="en-US"/>
+        </w:rPr>
+      </w:pPr>
+      <w:r>
+        <w:rPr>
+          <w:rFonts w:ascii="Consolas" w:hAnsi="Consolas" w:cs="Consolas"/>
+          <w:color w:val="000000"/>
+          <w:lang w:val="en-US"/>
+        </w:rPr>
+        <w:tab/>
+      </w:r>
+      <w:r>
+        <w:rPr>
+          <w:rFonts w:ascii="Consolas" w:hAnsi="Consolas" w:cs="Consolas"/>
+          <w:color w:val="000000"/>
+          <w:lang w:val="en-US"/>
+        </w:rPr>
+        <w:tab/>
+      </w:r>
+      <w:proofErr w:type="spellStart"/>
+      <w:proofErr w:type="gramStart"/>
+      <w:r>
+        <w:rPr>
+          <w:rFonts w:ascii="Consolas" w:hAnsi="Consolas" w:cs="Consolas"/>
+          <w:color w:val="000000"/>
+          <w:lang w:val="en-US"/>
+        </w:rPr>
+        <w:t>AtExit</w:t>
+      </w:r>
+      <w:proofErr w:type="spellEnd"/>
+      <w:r>
+        <w:rPr>
+          <w:rFonts w:ascii="Consolas" w:hAnsi="Consolas" w:cs="Consolas"/>
+          <w:color w:val="000000"/>
+          <w:lang w:val="en-US"/>
         </w:rPr>
         <w:t>(</w:t>
       </w:r>
-      <w:proofErr w:type="spellStart"/>
-      <w:r>
-        <w:rPr>
-          <w:rFonts w:ascii="Consolas" w:hAnsi="Consolas" w:cs="Consolas"/>
-          <w:color w:val="000000"/>
-        </w:rPr>
-        <w:t>xorfile</w:t>
-      </w:r>
-      <w:proofErr w:type="spellEnd"/>
-      <w:r>
-        <w:rPr>
-          <w:rFonts w:ascii="Consolas" w:hAnsi="Consolas" w:cs="Consolas"/>
-          <w:color w:val="000000"/>
-        </w:rPr>
-        <w:t>);</w:t>
+      <w:proofErr w:type="gramEnd"/>
+      <w:r>
+        <w:rPr>
+          <w:rFonts w:ascii="Consolas" w:hAnsi="Consolas" w:cs="Consolas"/>
+          <w:color w:val="000000"/>
+          <w:lang w:val="en-US"/>
+        </w:rPr>
+        <w:t>0);</w:t>
       </w:r>
     </w:p>
     <w:p>
@@ -18588,21 +18718,17 @@
         <w:rPr>
           <w:rFonts w:ascii="Consolas" w:hAnsi="Consolas" w:cs="Consolas"/>
           <w:color w:val="000000"/>
-        </w:rPr>
-      </w:pPr>
-      <w:r>
-        <w:rPr>
-          <w:rFonts w:ascii="Consolas" w:hAnsi="Consolas" w:cs="Consolas"/>
-          <w:color w:val="000000"/>
-        </w:rPr>
-        <w:tab/>
-      </w:r>
-      <w:r>
-        <w:rPr>
-          <w:rFonts w:ascii="Consolas" w:hAnsi="Consolas" w:cs="Consolas"/>
-          <w:color w:val="000000"/>
-        </w:rPr>
-        <w:tab/>
+          <w:lang w:val="en-US"/>
+        </w:rPr>
+      </w:pPr>
+      <w:r>
+        <w:rPr>
+          <w:rFonts w:ascii="Consolas" w:hAnsi="Consolas" w:cs="Consolas"/>
+          <w:color w:val="000000"/>
+          <w:lang w:val="en-US"/>
+        </w:rPr>
+        <w:tab/>
+        <w:t>}</w:t>
       </w:r>
     </w:p>
     <w:p>
@@ -18615,46 +18741,16 @@
         <w:rPr>
           <w:rFonts w:ascii="Consolas" w:hAnsi="Consolas" w:cs="Consolas"/>
           <w:color w:val="000000"/>
-        </w:rPr>
-      </w:pPr>
-      <w:r>
-        <w:rPr>
-          <w:rFonts w:ascii="Consolas" w:hAnsi="Consolas" w:cs="Consolas"/>
-          <w:color w:val="000000"/>
-        </w:rPr>
-        <w:tab/>
-      </w:r>
-      <w:r>
-        <w:rPr>
-          <w:rFonts w:ascii="Consolas" w:hAnsi="Consolas" w:cs="Consolas"/>
-          <w:color w:val="000000"/>
-        </w:rPr>
-        <w:tab/>
-      </w:r>
-      <w:proofErr w:type="spellStart"/>
-      <w:proofErr w:type="gramStart"/>
-      <w:r>
-        <w:rPr>
-          <w:rFonts w:ascii="Consolas" w:hAnsi="Consolas" w:cs="Consolas"/>
-          <w:color w:val="000000"/>
-        </w:rPr>
-        <w:t>AtExit</w:t>
-      </w:r>
-      <w:proofErr w:type="spellEnd"/>
-      <w:r>
-        <w:rPr>
-          <w:rFonts w:ascii="Consolas" w:hAnsi="Consolas" w:cs="Consolas"/>
-          <w:color w:val="000000"/>
-        </w:rPr>
-        <w:t>(</w:t>
-      </w:r>
-      <w:proofErr w:type="gramEnd"/>
-      <w:r>
-        <w:rPr>
-          <w:rFonts w:ascii="Consolas" w:hAnsi="Consolas" w:cs="Consolas"/>
-          <w:color w:val="000000"/>
-        </w:rPr>
-        <w:t>0);</w:t>
+          <w:lang w:val="en-US"/>
+        </w:rPr>
+      </w:pPr>
+      <w:r>
+        <w:rPr>
+          <w:rFonts w:ascii="Consolas" w:hAnsi="Consolas" w:cs="Consolas"/>
+          <w:color w:val="000000"/>
+          <w:lang w:val="en-US"/>
+        </w:rPr>
+        <w:t>}</w:t>
       </w:r>
     </w:p>
     <w:p>
@@ -18667,16 +18763,9 @@
         <w:rPr>
           <w:rFonts w:ascii="Consolas" w:hAnsi="Consolas" w:cs="Consolas"/>
           <w:color w:val="000000"/>
-        </w:rPr>
-      </w:pPr>
-      <w:r>
-        <w:rPr>
-          <w:rFonts w:ascii="Consolas" w:hAnsi="Consolas" w:cs="Consolas"/>
-          <w:color w:val="000000"/>
-        </w:rPr>
-        <w:tab/>
-        <w:t>}</w:t>
-      </w:r>
+          <w:lang w:val="en-US"/>
+        </w:rPr>
+      </w:pPr>
     </w:p>
     <w:p>
       <w:pPr>
@@ -18687,71 +18776,12 @@
         <w:ind w:right="-1322"/>
         <w:rPr>
           <w:rFonts w:ascii="Consolas" w:hAnsi="Consolas" w:cs="Consolas"/>
-          <w:color w:val="000000"/>
-        </w:rPr>
-      </w:pPr>
-      <w:r>
-        <w:rPr>
-          <w:rFonts w:ascii="Consolas" w:hAnsi="Consolas" w:cs="Consolas"/>
-          <w:color w:val="000000"/>
-        </w:rPr>
-        <w:t>}</w:t>
-      </w:r>
-    </w:p>
-    <w:p>
-      <w:pPr>
-        <w:autoSpaceDE w:val="0"/>
-        <w:autoSpaceDN w:val="0"/>
-        <w:adjustRightInd w:val="0"/>
-        <w:spacing w:after="0"/>
-        <w:ind w:right="-1322"/>
-        <w:rPr>
-          <w:rFonts w:ascii="Consolas" w:hAnsi="Consolas" w:cs="Consolas"/>
-          <w:color w:val="000000"/>
-        </w:rPr>
-      </w:pPr>
-    </w:p>
-    <w:p>
-      <w:pPr>
-        <w:autoSpaceDE w:val="0"/>
-        <w:autoSpaceDN w:val="0"/>
-        <w:adjustRightInd w:val="0"/>
-        <w:spacing w:after="0"/>
-        <w:ind w:right="-1322"/>
-        <w:rPr>
-          <w:rFonts w:ascii="Consolas" w:hAnsi="Consolas" w:cs="Consolas"/>
           <w:color w:val="00B050"/>
           <w:lang w:val="en-US"/>
         </w:rPr>
       </w:pPr>
-    </w:p>
-    <w:p>
-      <w:pPr>
-        <w:autoSpaceDE w:val="0"/>
-        <w:autoSpaceDN w:val="0"/>
-        <w:adjustRightInd w:val="0"/>
-        <w:spacing w:after="0"/>
-        <w:ind w:right="-1322"/>
-        <w:rPr>
-          <w:rFonts w:ascii="Consolas" w:hAnsi="Consolas" w:cs="Consolas"/>
-          <w:color w:val="00B050"/>
-          <w:lang w:val="en-US"/>
-        </w:rPr>
-      </w:pPr>
-    </w:p>
-    <w:p>
-      <w:pPr>
-        <w:autoSpaceDE w:val="0"/>
-        <w:autoSpaceDN w:val="0"/>
-        <w:adjustRightInd w:val="0"/>
-        <w:spacing w:after="0"/>
-        <w:ind w:right="-1322"/>
-        <w:rPr>
-          <w:rFonts w:ascii="Consolas" w:hAnsi="Consolas" w:cs="Consolas"/>
-          <w:color w:val="00B050"/>
-          <w:lang w:val="en-US"/>
-        </w:rPr>
-      </w:pPr>
+      <w:bookmarkStart w:id="0" w:name="_GoBack"/>
+      <w:bookmarkEnd w:id="0"/>
     </w:p>
     <w:p>
       <w:pPr>
@@ -18788,6 +18818,22 @@
           <w:lang w:val="en-US"/>
         </w:rPr>
         <w:t>/*</w:t>
+      </w:r>
+      <w:r>
+        <w:rPr>
+          <w:rFonts w:ascii="Consolas" w:hAnsi="Consolas" w:cs="Consolas"/>
+          <w:color w:val="00B050"/>
+          <w:lang w:val="en-US"/>
+        </w:rPr>
+        <w:t xml:space="preserve"> *</w:t>
+      </w:r>
+      <w:r>
+        <w:rPr>
+          <w:rFonts w:ascii="Consolas" w:hAnsi="Consolas" w:cs="Consolas"/>
+          <w:color w:val="00B050"/>
+          <w:lang w:val="en-US"/>
+        </w:rPr>
+        <w:t xml:space="preserve"> * * * * * * * * * * * * * * * * * * * * * * * * * * * * * * * * * * *</w:t>
       </w:r>
     </w:p>
     <w:p>
@@ -19219,94 +19265,1192 @@
           <w:color w:val="000000"/>
           <w:lang w:val="en-US"/>
         </w:rPr>
+        <w:tab/>
+      </w:r>
+      <w:r>
+        <w:rPr>
+          <w:rFonts w:ascii="Consolas" w:hAnsi="Consolas" w:cs="Consolas"/>
+          <w:color w:val="008000"/>
+          <w:lang w:val="en-US"/>
+        </w:rPr>
+        <w:t xml:space="preserve">// The </w:t>
+      </w:r>
+      <w:proofErr w:type="spellStart"/>
+      <w:r>
+        <w:rPr>
+          <w:rFonts w:ascii="Consolas" w:hAnsi="Consolas" w:cs="Consolas"/>
+          <w:color w:val="008000"/>
+          <w:lang w:val="en-US"/>
+        </w:rPr>
+        <w:t>singal</w:t>
+      </w:r>
+      <w:proofErr w:type="spellEnd"/>
+      <w:r>
+        <w:rPr>
+          <w:rFonts w:ascii="Consolas" w:hAnsi="Consolas" w:cs="Consolas"/>
+          <w:color w:val="008000"/>
+          <w:lang w:val="en-US"/>
+        </w:rPr>
+        <w:t xml:space="preserve"> will be sent by </w:t>
+      </w:r>
+      <w:proofErr w:type="spellStart"/>
+      <w:r>
+        <w:rPr>
+          <w:rFonts w:ascii="Consolas" w:hAnsi="Consolas" w:cs="Consolas"/>
+          <w:color w:val="008000"/>
+          <w:lang w:val="en-US"/>
+        </w:rPr>
+        <w:t>xor</w:t>
+      </w:r>
+      <w:proofErr w:type="spellEnd"/>
+      <w:r>
+        <w:rPr>
+          <w:rFonts w:ascii="Consolas" w:hAnsi="Consolas" w:cs="Consolas"/>
+          <w:color w:val="008000"/>
+          <w:lang w:val="en-US"/>
+        </w:rPr>
+        <w:t>/</w:t>
+      </w:r>
+      <w:proofErr w:type="spellStart"/>
+      <w:r>
+        <w:rPr>
+          <w:rFonts w:ascii="Consolas" w:hAnsi="Consolas" w:cs="Consolas"/>
+          <w:color w:val="008000"/>
+          <w:lang w:val="en-US"/>
+        </w:rPr>
+        <w:t>unxor</w:t>
+      </w:r>
+      <w:proofErr w:type="spellEnd"/>
+      <w:r>
+        <w:rPr>
+          <w:rFonts w:ascii="Consolas" w:hAnsi="Consolas" w:cs="Consolas"/>
+          <w:color w:val="008000"/>
+          <w:lang w:val="en-US"/>
+        </w:rPr>
+        <w:t xml:space="preserve"> program.</w:t>
+      </w:r>
+    </w:p>
+    <w:p>
+      <w:pPr>
+        <w:autoSpaceDE w:val="0"/>
+        <w:autoSpaceDN w:val="0"/>
+        <w:adjustRightInd w:val="0"/>
+        <w:spacing w:after="0"/>
+        <w:rPr>
+          <w:rFonts w:ascii="Consolas" w:hAnsi="Consolas" w:cs="Consolas"/>
+          <w:color w:val="000000"/>
+          <w:lang w:val="en-US"/>
+        </w:rPr>
+      </w:pPr>
+      <w:r>
+        <w:rPr>
+          <w:rFonts w:ascii="Consolas" w:hAnsi="Consolas" w:cs="Consolas"/>
+          <w:color w:val="000000"/>
+          <w:lang w:val="en-US"/>
+        </w:rPr>
+        <w:tab/>
+        <w:t>close(</w:t>
+      </w:r>
+      <w:proofErr w:type="spellStart"/>
+      <w:r>
+        <w:rPr>
+          <w:rFonts w:ascii="Consolas" w:hAnsi="Consolas" w:cs="Consolas"/>
+          <w:color w:val="000000"/>
+          <w:lang w:val="en-US"/>
+        </w:rPr>
+        <w:t>pipeDesc</w:t>
+      </w:r>
+      <w:proofErr w:type="spellEnd"/>
+      <w:r>
+        <w:rPr>
+          <w:rFonts w:ascii="Consolas" w:hAnsi="Consolas" w:cs="Consolas"/>
+          <w:color w:val="000000"/>
+          <w:lang w:val="en-US"/>
+        </w:rPr>
+        <w:t>);</w:t>
+      </w:r>
+    </w:p>
+    <w:p>
+      <w:pPr>
+        <w:autoSpaceDE w:val="0"/>
+        <w:autoSpaceDN w:val="0"/>
+        <w:adjustRightInd w:val="0"/>
+        <w:spacing w:after="0"/>
+        <w:rPr>
+          <w:rFonts w:ascii="Consolas" w:hAnsi="Consolas" w:cs="Consolas"/>
+          <w:color w:val="000000"/>
+          <w:lang w:val="en-US"/>
+        </w:rPr>
+      </w:pPr>
+      <w:r>
+        <w:rPr>
+          <w:rFonts w:ascii="Consolas" w:hAnsi="Consolas" w:cs="Consolas"/>
+          <w:color w:val="000000"/>
+          <w:lang w:val="en-US"/>
+        </w:rPr>
         <w:lastRenderedPageBreak/>
         <w:tab/>
       </w:r>
+      <w:proofErr w:type="spellStart"/>
+      <w:proofErr w:type="gramStart"/>
+      <w:r>
+        <w:rPr>
+          <w:rFonts w:ascii="Consolas" w:hAnsi="Consolas" w:cs="Consolas"/>
+          <w:color w:val="000000"/>
+          <w:lang w:val="en-US"/>
+        </w:rPr>
+        <w:t>printf</w:t>
+      </w:r>
+      <w:proofErr w:type="spellEnd"/>
+      <w:r>
+        <w:rPr>
+          <w:rFonts w:ascii="Consolas" w:hAnsi="Consolas" w:cs="Consolas"/>
+          <w:color w:val="000000"/>
+          <w:lang w:val="en-US"/>
+        </w:rPr>
+        <w:t>(</w:t>
+      </w:r>
+      <w:proofErr w:type="gramEnd"/>
+      <w:r>
+        <w:rPr>
+          <w:rFonts w:ascii="Consolas" w:hAnsi="Consolas" w:cs="Consolas"/>
+          <w:color w:val="A31515"/>
+          <w:lang w:val="en-US"/>
+        </w:rPr>
+        <w:t>"Stopping generator...\n"</w:t>
+      </w:r>
+      <w:r>
+        <w:rPr>
+          <w:rFonts w:ascii="Consolas" w:hAnsi="Consolas" w:cs="Consolas"/>
+          <w:color w:val="000000"/>
+          <w:lang w:val="en-US"/>
+        </w:rPr>
+        <w:t>);</w:t>
+      </w:r>
+    </w:p>
+    <w:p>
+      <w:pPr>
+        <w:autoSpaceDE w:val="0"/>
+        <w:autoSpaceDN w:val="0"/>
+        <w:adjustRightInd w:val="0"/>
+        <w:spacing w:after="0"/>
+        <w:rPr>
+          <w:rFonts w:ascii="Consolas" w:hAnsi="Consolas" w:cs="Consolas"/>
+          <w:color w:val="000000"/>
+          <w:lang w:val="en-US"/>
+        </w:rPr>
+      </w:pPr>
+      <w:r>
+        <w:rPr>
+          <w:rFonts w:ascii="Consolas" w:hAnsi="Consolas" w:cs="Consolas"/>
+          <w:color w:val="000000"/>
+          <w:lang w:val="en-US"/>
+        </w:rPr>
+        <w:tab/>
+      </w:r>
+      <w:proofErr w:type="gramStart"/>
+      <w:r>
+        <w:rPr>
+          <w:rFonts w:ascii="Consolas" w:hAnsi="Consolas" w:cs="Consolas"/>
+          <w:color w:val="000000"/>
+          <w:lang w:val="en-US"/>
+        </w:rPr>
+        <w:t>exit(</w:t>
+      </w:r>
+      <w:proofErr w:type="gramEnd"/>
+      <w:r>
+        <w:rPr>
+          <w:rFonts w:ascii="Consolas" w:hAnsi="Consolas" w:cs="Consolas"/>
+          <w:color w:val="000000"/>
+          <w:lang w:val="en-US"/>
+        </w:rPr>
+        <w:t>0);</w:t>
+      </w:r>
+    </w:p>
+    <w:p>
+      <w:pPr>
+        <w:autoSpaceDE w:val="0"/>
+        <w:autoSpaceDN w:val="0"/>
+        <w:adjustRightInd w:val="0"/>
+        <w:spacing w:after="0"/>
+        <w:rPr>
+          <w:rFonts w:ascii="Consolas" w:hAnsi="Consolas" w:cs="Consolas"/>
+          <w:color w:val="000000"/>
+          <w:lang w:val="en-US"/>
+        </w:rPr>
+      </w:pPr>
+      <w:r>
+        <w:rPr>
+          <w:rFonts w:ascii="Consolas" w:hAnsi="Consolas" w:cs="Consolas"/>
+          <w:color w:val="000000"/>
+          <w:lang w:val="en-US"/>
+        </w:rPr>
+        <w:t>}</w:t>
+      </w:r>
+    </w:p>
+    <w:p>
+      <w:pPr>
+        <w:autoSpaceDE w:val="0"/>
+        <w:autoSpaceDN w:val="0"/>
+        <w:adjustRightInd w:val="0"/>
+        <w:spacing w:after="0"/>
+        <w:rPr>
+          <w:rFonts w:ascii="Consolas" w:hAnsi="Consolas" w:cs="Consolas"/>
+          <w:color w:val="000000"/>
+          <w:lang w:val="en-US"/>
+        </w:rPr>
+      </w:pPr>
+    </w:p>
+    <w:p>
+      <w:pPr>
+        <w:autoSpaceDE w:val="0"/>
+        <w:autoSpaceDN w:val="0"/>
+        <w:adjustRightInd w:val="0"/>
+        <w:spacing w:after="0"/>
+        <w:rPr>
+          <w:rFonts w:ascii="Consolas" w:hAnsi="Consolas" w:cs="Consolas"/>
+          <w:color w:val="000000"/>
+          <w:lang w:val="en-US"/>
+        </w:rPr>
+      </w:pPr>
+      <w:proofErr w:type="spellStart"/>
+      <w:r>
+        <w:rPr>
+          <w:rFonts w:ascii="Consolas" w:hAnsi="Consolas" w:cs="Consolas"/>
+          <w:color w:val="0000FF"/>
+          <w:lang w:val="en-US"/>
+        </w:rPr>
+        <w:t>int</w:t>
+      </w:r>
+      <w:proofErr w:type="spellEnd"/>
+      <w:r>
+        <w:rPr>
+          <w:rFonts w:ascii="Consolas" w:hAnsi="Consolas" w:cs="Consolas"/>
+          <w:color w:val="000000"/>
+          <w:lang w:val="en-US"/>
+        </w:rPr>
+        <w:t xml:space="preserve"> </w:t>
+      </w:r>
+      <w:proofErr w:type="gramStart"/>
+      <w:r>
+        <w:rPr>
+          <w:rFonts w:ascii="Consolas" w:hAnsi="Consolas" w:cs="Consolas"/>
+          <w:color w:val="000000"/>
+          <w:lang w:val="en-US"/>
+        </w:rPr>
+        <w:t>main(</w:t>
+      </w:r>
+      <w:proofErr w:type="spellStart"/>
+      <w:proofErr w:type="gramEnd"/>
+      <w:r>
+        <w:rPr>
+          <w:rFonts w:ascii="Consolas" w:hAnsi="Consolas" w:cs="Consolas"/>
+          <w:color w:val="0000FF"/>
+          <w:lang w:val="en-US"/>
+        </w:rPr>
+        <w:t>int</w:t>
+      </w:r>
+      <w:proofErr w:type="spellEnd"/>
+      <w:r>
+        <w:rPr>
+          <w:rFonts w:ascii="Consolas" w:hAnsi="Consolas" w:cs="Consolas"/>
+          <w:color w:val="000000"/>
+          <w:lang w:val="en-US"/>
+        </w:rPr>
+        <w:t xml:space="preserve"> </w:t>
+      </w:r>
+      <w:proofErr w:type="spellStart"/>
+      <w:r>
+        <w:rPr>
+          <w:rFonts w:ascii="Consolas" w:hAnsi="Consolas" w:cs="Consolas"/>
+          <w:color w:val="808080"/>
+          <w:lang w:val="en-US"/>
+        </w:rPr>
+        <w:t>argc</w:t>
+      </w:r>
+      <w:proofErr w:type="spellEnd"/>
+      <w:r>
+        <w:rPr>
+          <w:rFonts w:ascii="Consolas" w:hAnsi="Consolas" w:cs="Consolas"/>
+          <w:color w:val="000000"/>
+          <w:lang w:val="en-US"/>
+        </w:rPr>
+        <w:t xml:space="preserve">, </w:t>
+      </w:r>
+      <w:r>
+        <w:rPr>
+          <w:rFonts w:ascii="Consolas" w:hAnsi="Consolas" w:cs="Consolas"/>
+          <w:color w:val="0000FF"/>
+          <w:lang w:val="en-US"/>
+        </w:rPr>
+        <w:t>char</w:t>
+      </w:r>
+      <w:r>
+        <w:rPr>
+          <w:rFonts w:ascii="Consolas" w:hAnsi="Consolas" w:cs="Consolas"/>
+          <w:color w:val="000000"/>
+          <w:lang w:val="en-US"/>
+        </w:rPr>
+        <w:t xml:space="preserve"> *</w:t>
+      </w:r>
+      <w:proofErr w:type="spellStart"/>
+      <w:r>
+        <w:rPr>
+          <w:rFonts w:ascii="Consolas" w:hAnsi="Consolas" w:cs="Consolas"/>
+          <w:color w:val="808080"/>
+          <w:lang w:val="en-US"/>
+        </w:rPr>
+        <w:t>argv</w:t>
+      </w:r>
+      <w:proofErr w:type="spellEnd"/>
+      <w:r>
+        <w:rPr>
+          <w:rFonts w:ascii="Consolas" w:hAnsi="Consolas" w:cs="Consolas"/>
+          <w:color w:val="000000"/>
+          <w:lang w:val="en-US"/>
+        </w:rPr>
+        <w:t>[])</w:t>
+      </w:r>
+    </w:p>
+    <w:p>
+      <w:pPr>
+        <w:autoSpaceDE w:val="0"/>
+        <w:autoSpaceDN w:val="0"/>
+        <w:adjustRightInd w:val="0"/>
+        <w:spacing w:after="0"/>
+        <w:rPr>
+          <w:rFonts w:ascii="Consolas" w:hAnsi="Consolas" w:cs="Consolas"/>
+          <w:color w:val="000000"/>
+          <w:lang w:val="en-US"/>
+        </w:rPr>
+      </w:pPr>
+      <w:r>
+        <w:rPr>
+          <w:rFonts w:ascii="Consolas" w:hAnsi="Consolas" w:cs="Consolas"/>
+          <w:color w:val="000000"/>
+          <w:lang w:val="en-US"/>
+        </w:rPr>
+        <w:t>{</w:t>
+      </w:r>
+    </w:p>
+    <w:p>
+      <w:pPr>
+        <w:autoSpaceDE w:val="0"/>
+        <w:autoSpaceDN w:val="0"/>
+        <w:adjustRightInd w:val="0"/>
+        <w:spacing w:after="0"/>
+        <w:rPr>
+          <w:rFonts w:ascii="Consolas" w:hAnsi="Consolas" w:cs="Consolas"/>
+          <w:color w:val="000000"/>
+          <w:lang w:val="en-US"/>
+        </w:rPr>
+      </w:pPr>
+      <w:r>
+        <w:rPr>
+          <w:rFonts w:ascii="Consolas" w:hAnsi="Consolas" w:cs="Consolas"/>
+          <w:color w:val="000000"/>
+          <w:lang w:val="en-US"/>
+        </w:rPr>
+        <w:tab/>
+      </w:r>
+      <w:r>
+        <w:rPr>
+          <w:rFonts w:ascii="Consolas" w:hAnsi="Consolas" w:cs="Consolas"/>
+          <w:color w:val="0000FF"/>
+          <w:lang w:val="en-US"/>
+        </w:rPr>
+        <w:t>char</w:t>
+      </w:r>
+      <w:r>
+        <w:rPr>
+          <w:rFonts w:ascii="Consolas" w:hAnsi="Consolas" w:cs="Consolas"/>
+          <w:color w:val="000000"/>
+          <w:lang w:val="en-US"/>
+        </w:rPr>
+        <w:t xml:space="preserve"> </w:t>
+      </w:r>
+      <w:proofErr w:type="spellStart"/>
+      <w:proofErr w:type="gramStart"/>
+      <w:r>
+        <w:rPr>
+          <w:rFonts w:ascii="Consolas" w:hAnsi="Consolas" w:cs="Consolas"/>
+          <w:color w:val="000000"/>
+          <w:lang w:val="en-US"/>
+        </w:rPr>
+        <w:t>randnum</w:t>
+      </w:r>
+      <w:proofErr w:type="spellEnd"/>
+      <w:r>
+        <w:rPr>
+          <w:rFonts w:ascii="Consolas" w:hAnsi="Consolas" w:cs="Consolas"/>
+          <w:color w:val="000000"/>
+          <w:lang w:val="en-US"/>
+        </w:rPr>
+        <w:t>[</w:t>
+      </w:r>
+      <w:proofErr w:type="gramEnd"/>
+      <w:r>
+        <w:rPr>
+          <w:rFonts w:ascii="Consolas" w:hAnsi="Consolas" w:cs="Consolas"/>
+          <w:color w:val="000000"/>
+          <w:lang w:val="en-US"/>
+        </w:rPr>
+        <w:t>10];</w:t>
+      </w:r>
+    </w:p>
+    <w:p>
+      <w:pPr>
+        <w:autoSpaceDE w:val="0"/>
+        <w:autoSpaceDN w:val="0"/>
+        <w:adjustRightInd w:val="0"/>
+        <w:spacing w:after="0"/>
+        <w:rPr>
+          <w:rFonts w:ascii="Consolas" w:hAnsi="Consolas" w:cs="Consolas"/>
+          <w:color w:val="000000"/>
+          <w:lang w:val="en-US"/>
+        </w:rPr>
+      </w:pPr>
+      <w:r>
+        <w:rPr>
+          <w:rFonts w:ascii="Consolas" w:hAnsi="Consolas" w:cs="Consolas"/>
+          <w:color w:val="000000"/>
+          <w:lang w:val="en-US"/>
+        </w:rPr>
+        <w:tab/>
+      </w:r>
+      <w:proofErr w:type="spellStart"/>
+      <w:r>
+        <w:rPr>
+          <w:rFonts w:ascii="Consolas" w:hAnsi="Consolas" w:cs="Consolas"/>
+          <w:color w:val="0000FF"/>
+          <w:lang w:val="en-US"/>
+        </w:rPr>
+        <w:t>int</w:t>
+      </w:r>
+      <w:proofErr w:type="spellEnd"/>
+      <w:r>
+        <w:rPr>
+          <w:rFonts w:ascii="Consolas" w:hAnsi="Consolas" w:cs="Consolas"/>
+          <w:color w:val="000000"/>
+          <w:lang w:val="en-US"/>
+        </w:rPr>
+        <w:t xml:space="preserve"> i;</w:t>
+      </w:r>
+    </w:p>
+    <w:p>
+      <w:pPr>
+        <w:autoSpaceDE w:val="0"/>
+        <w:autoSpaceDN w:val="0"/>
+        <w:adjustRightInd w:val="0"/>
+        <w:spacing w:after="0"/>
+        <w:rPr>
+          <w:rFonts w:ascii="Consolas" w:hAnsi="Consolas" w:cs="Consolas"/>
+          <w:color w:val="000000"/>
+          <w:lang w:val="en-US"/>
+        </w:rPr>
+      </w:pPr>
+      <w:r>
+        <w:rPr>
+          <w:rFonts w:ascii="Consolas" w:hAnsi="Consolas" w:cs="Consolas"/>
+          <w:color w:val="000000"/>
+          <w:lang w:val="en-US"/>
+        </w:rPr>
+        <w:tab/>
+      </w:r>
+    </w:p>
+    <w:p>
+      <w:pPr>
+        <w:autoSpaceDE w:val="0"/>
+        <w:autoSpaceDN w:val="0"/>
+        <w:adjustRightInd w:val="0"/>
+        <w:spacing w:after="0"/>
+        <w:rPr>
+          <w:rFonts w:ascii="Consolas" w:hAnsi="Consolas" w:cs="Consolas"/>
+          <w:color w:val="000000"/>
+          <w:lang w:val="en-US"/>
+        </w:rPr>
+      </w:pPr>
+      <w:r>
+        <w:rPr>
+          <w:rFonts w:ascii="Consolas" w:hAnsi="Consolas" w:cs="Consolas"/>
+          <w:color w:val="000000"/>
+          <w:lang w:val="en-US"/>
+        </w:rPr>
+        <w:tab/>
+      </w:r>
+      <w:proofErr w:type="gramStart"/>
+      <w:r>
+        <w:rPr>
+          <w:rFonts w:ascii="Consolas" w:hAnsi="Consolas" w:cs="Consolas"/>
+          <w:color w:val="000000"/>
+          <w:lang w:val="en-US"/>
+        </w:rPr>
+        <w:t>signal(</w:t>
+      </w:r>
+      <w:proofErr w:type="gramEnd"/>
+      <w:r>
+        <w:rPr>
+          <w:rFonts w:ascii="Consolas" w:hAnsi="Consolas" w:cs="Consolas"/>
+          <w:color w:val="6F008A"/>
+          <w:lang w:val="en-US"/>
+        </w:rPr>
+        <w:t>SIGINT</w:t>
+      </w:r>
+      <w:r>
+        <w:rPr>
+          <w:rFonts w:ascii="Consolas" w:hAnsi="Consolas" w:cs="Consolas"/>
+          <w:color w:val="000000"/>
+          <w:lang w:val="en-US"/>
+        </w:rPr>
+        <w:t xml:space="preserve">, </w:t>
+      </w:r>
+      <w:proofErr w:type="spellStart"/>
+      <w:r>
+        <w:rPr>
+          <w:rFonts w:ascii="Consolas" w:hAnsi="Consolas" w:cs="Consolas"/>
+          <w:color w:val="000000"/>
+          <w:lang w:val="en-US"/>
+        </w:rPr>
+        <w:t>AtInterruption</w:t>
+      </w:r>
+      <w:proofErr w:type="spellEnd"/>
+      <w:r>
+        <w:rPr>
+          <w:rFonts w:ascii="Consolas" w:hAnsi="Consolas" w:cs="Consolas"/>
+          <w:color w:val="000000"/>
+          <w:lang w:val="en-US"/>
+        </w:rPr>
+        <w:t>);</w:t>
+      </w:r>
+    </w:p>
+    <w:p>
+      <w:pPr>
+        <w:autoSpaceDE w:val="0"/>
+        <w:autoSpaceDN w:val="0"/>
+        <w:adjustRightInd w:val="0"/>
+        <w:spacing w:after="0"/>
+        <w:rPr>
+          <w:rFonts w:ascii="Consolas" w:hAnsi="Consolas" w:cs="Consolas"/>
+          <w:color w:val="000000"/>
+          <w:lang w:val="en-US"/>
+        </w:rPr>
+      </w:pPr>
+      <w:r>
+        <w:rPr>
+          <w:rFonts w:ascii="Consolas" w:hAnsi="Consolas" w:cs="Consolas"/>
+          <w:color w:val="000000"/>
+          <w:lang w:val="en-US"/>
+        </w:rPr>
+        <w:tab/>
+      </w:r>
+      <w:proofErr w:type="spellStart"/>
+      <w:r>
+        <w:rPr>
+          <w:rFonts w:ascii="Consolas" w:hAnsi="Consolas" w:cs="Consolas"/>
+          <w:color w:val="000000"/>
+          <w:lang w:val="en-US"/>
+        </w:rPr>
+        <w:t>srand</w:t>
+      </w:r>
+      <w:proofErr w:type="spellEnd"/>
+      <w:r>
+        <w:rPr>
+          <w:rFonts w:ascii="Consolas" w:hAnsi="Consolas" w:cs="Consolas"/>
+          <w:color w:val="000000"/>
+          <w:lang w:val="en-US"/>
+        </w:rPr>
+        <w:t>(time(</w:t>
+      </w:r>
+      <w:r>
+        <w:rPr>
+          <w:rFonts w:ascii="Consolas" w:hAnsi="Consolas" w:cs="Consolas"/>
+          <w:color w:val="6F008A"/>
+          <w:lang w:val="en-US"/>
+        </w:rPr>
+        <w:t>NULL</w:t>
+      </w:r>
+      <w:r>
+        <w:rPr>
+          <w:rFonts w:ascii="Consolas" w:hAnsi="Consolas" w:cs="Consolas"/>
+          <w:color w:val="000000"/>
+          <w:lang w:val="en-US"/>
+        </w:rPr>
+        <w:t>));</w:t>
+      </w:r>
+    </w:p>
+    <w:p>
+      <w:pPr>
+        <w:autoSpaceDE w:val="0"/>
+        <w:autoSpaceDN w:val="0"/>
+        <w:adjustRightInd w:val="0"/>
+        <w:spacing w:after="0"/>
+        <w:rPr>
+          <w:rFonts w:ascii="Consolas" w:hAnsi="Consolas" w:cs="Consolas"/>
+          <w:color w:val="000000"/>
+          <w:lang w:val="en-US"/>
+        </w:rPr>
+      </w:pPr>
+      <w:r>
+        <w:rPr>
+          <w:rFonts w:ascii="Consolas" w:hAnsi="Consolas" w:cs="Consolas"/>
+          <w:color w:val="000000"/>
+          <w:lang w:val="en-US"/>
+        </w:rPr>
+        <w:tab/>
+      </w:r>
       <w:r>
         <w:rPr>
           <w:rFonts w:ascii="Consolas" w:hAnsi="Consolas" w:cs="Consolas"/>
           <w:color w:val="008000"/>
           <w:lang w:val="en-US"/>
         </w:rPr>
-        <w:t xml:space="preserve">// The </w:t>
-      </w:r>
-      <w:proofErr w:type="spellStart"/>
+        <w:t>// Get pipe descriptor...</w:t>
+      </w:r>
+    </w:p>
+    <w:p>
+      <w:pPr>
+        <w:autoSpaceDE w:val="0"/>
+        <w:autoSpaceDN w:val="0"/>
+        <w:adjustRightInd w:val="0"/>
+        <w:spacing w:after="0"/>
+        <w:rPr>
+          <w:rFonts w:ascii="Consolas" w:hAnsi="Consolas" w:cs="Consolas"/>
+          <w:color w:val="000000"/>
+          <w:lang w:val="en-US"/>
+        </w:rPr>
+      </w:pPr>
+      <w:r>
+        <w:rPr>
+          <w:rFonts w:ascii="Consolas" w:hAnsi="Consolas" w:cs="Consolas"/>
+          <w:color w:val="000000"/>
+          <w:lang w:val="en-US"/>
+        </w:rPr>
+        <w:tab/>
+      </w:r>
+      <w:r>
+        <w:rPr>
+          <w:rFonts w:ascii="Consolas" w:hAnsi="Consolas" w:cs="Consolas"/>
+          <w:color w:val="0000FF"/>
+          <w:lang w:val="en-US"/>
+        </w:rPr>
+        <w:t>if</w:t>
+      </w:r>
+      <w:r>
+        <w:rPr>
+          <w:rFonts w:ascii="Consolas" w:hAnsi="Consolas" w:cs="Consolas"/>
+          <w:color w:val="000000"/>
+          <w:lang w:val="en-US"/>
+        </w:rPr>
+        <w:t xml:space="preserve"> (</w:t>
+      </w:r>
+      <w:proofErr w:type="spellStart"/>
+      <w:r>
+        <w:rPr>
+          <w:rFonts w:ascii="Consolas" w:hAnsi="Consolas" w:cs="Consolas"/>
+          <w:color w:val="000000"/>
+          <w:lang w:val="en-US"/>
+        </w:rPr>
+        <w:t>sscanf</w:t>
+      </w:r>
+      <w:proofErr w:type="spellEnd"/>
+      <w:r>
+        <w:rPr>
+          <w:rFonts w:ascii="Consolas" w:hAnsi="Consolas" w:cs="Consolas"/>
+          <w:color w:val="000000"/>
+          <w:lang w:val="en-US"/>
+        </w:rPr>
+        <w:t>(</w:t>
+      </w:r>
+      <w:proofErr w:type="spellStart"/>
+      <w:proofErr w:type="gramStart"/>
+      <w:r>
+        <w:rPr>
+          <w:rFonts w:ascii="Consolas" w:hAnsi="Consolas" w:cs="Consolas"/>
+          <w:color w:val="808080"/>
+          <w:lang w:val="en-US"/>
+        </w:rPr>
+        <w:t>argv</w:t>
+      </w:r>
+      <w:proofErr w:type="spellEnd"/>
+      <w:r>
+        <w:rPr>
+          <w:rFonts w:ascii="Consolas" w:hAnsi="Consolas" w:cs="Consolas"/>
+          <w:color w:val="000000"/>
+          <w:lang w:val="en-US"/>
+        </w:rPr>
+        <w:t>[</w:t>
+      </w:r>
+      <w:proofErr w:type="gramEnd"/>
+      <w:r>
+        <w:rPr>
+          <w:rFonts w:ascii="Consolas" w:hAnsi="Consolas" w:cs="Consolas"/>
+          <w:color w:val="000000"/>
+          <w:lang w:val="en-US"/>
+        </w:rPr>
+        <w:t xml:space="preserve">1], </w:t>
+      </w:r>
+      <w:r>
+        <w:rPr>
+          <w:rFonts w:ascii="Consolas" w:hAnsi="Consolas" w:cs="Consolas"/>
+          <w:color w:val="A31515"/>
+          <w:lang w:val="en-US"/>
+        </w:rPr>
+        <w:t>"%d"</w:t>
+      </w:r>
+      <w:r>
+        <w:rPr>
+          <w:rFonts w:ascii="Consolas" w:hAnsi="Consolas" w:cs="Consolas"/>
+          <w:color w:val="000000"/>
+          <w:lang w:val="en-US"/>
+        </w:rPr>
+        <w:t>, &amp;</w:t>
+      </w:r>
+      <w:proofErr w:type="spellStart"/>
+      <w:r>
+        <w:rPr>
+          <w:rFonts w:ascii="Consolas" w:hAnsi="Consolas" w:cs="Consolas"/>
+          <w:color w:val="000000"/>
+          <w:lang w:val="en-US"/>
+        </w:rPr>
+        <w:t>pipeDesc</w:t>
+      </w:r>
+      <w:proofErr w:type="spellEnd"/>
+      <w:r>
+        <w:rPr>
+          <w:rFonts w:ascii="Consolas" w:hAnsi="Consolas" w:cs="Consolas"/>
+          <w:color w:val="000000"/>
+          <w:lang w:val="en-US"/>
+        </w:rPr>
+        <w:t>) != 1) {</w:t>
+      </w:r>
+    </w:p>
+    <w:p>
+      <w:pPr>
+        <w:autoSpaceDE w:val="0"/>
+        <w:autoSpaceDN w:val="0"/>
+        <w:adjustRightInd w:val="0"/>
+        <w:spacing w:after="0"/>
+        <w:rPr>
+          <w:rFonts w:ascii="Consolas" w:hAnsi="Consolas" w:cs="Consolas"/>
+          <w:color w:val="000000"/>
+          <w:lang w:val="en-US"/>
+        </w:rPr>
+      </w:pPr>
+      <w:r>
+        <w:rPr>
+          <w:rFonts w:ascii="Consolas" w:hAnsi="Consolas" w:cs="Consolas"/>
+          <w:color w:val="000000"/>
+          <w:lang w:val="en-US"/>
+        </w:rPr>
+        <w:tab/>
+      </w:r>
+      <w:r>
+        <w:rPr>
+          <w:rFonts w:ascii="Consolas" w:hAnsi="Consolas" w:cs="Consolas"/>
+          <w:color w:val="000000"/>
+          <w:lang w:val="en-US"/>
+        </w:rPr>
+        <w:tab/>
+      </w:r>
+      <w:proofErr w:type="spellStart"/>
+      <w:proofErr w:type="gramStart"/>
+      <w:r>
+        <w:rPr>
+          <w:rFonts w:ascii="Consolas" w:hAnsi="Consolas" w:cs="Consolas"/>
+          <w:color w:val="000000"/>
+          <w:lang w:val="en-US"/>
+        </w:rPr>
+        <w:t>perror</w:t>
+      </w:r>
+      <w:proofErr w:type="spellEnd"/>
+      <w:r>
+        <w:rPr>
+          <w:rFonts w:ascii="Consolas" w:hAnsi="Consolas" w:cs="Consolas"/>
+          <w:color w:val="000000"/>
+          <w:lang w:val="en-US"/>
+        </w:rPr>
+        <w:t>(</w:t>
+      </w:r>
+      <w:proofErr w:type="gramEnd"/>
+      <w:r>
+        <w:rPr>
+          <w:rFonts w:ascii="Consolas" w:hAnsi="Consolas" w:cs="Consolas"/>
+          <w:color w:val="A31515"/>
+          <w:lang w:val="en-US"/>
+        </w:rPr>
+        <w:t>"</w:t>
+      </w:r>
+      <w:proofErr w:type="spellStart"/>
+      <w:r>
+        <w:rPr>
+          <w:rFonts w:ascii="Consolas" w:hAnsi="Consolas" w:cs="Consolas"/>
+          <w:color w:val="A31515"/>
+          <w:lang w:val="en-US"/>
+        </w:rPr>
+        <w:t>sscanf</w:t>
+      </w:r>
+      <w:proofErr w:type="spellEnd"/>
+      <w:r>
+        <w:rPr>
+          <w:rFonts w:ascii="Consolas" w:hAnsi="Consolas" w:cs="Consolas"/>
+          <w:color w:val="A31515"/>
+          <w:lang w:val="en-US"/>
+        </w:rPr>
+        <w:t xml:space="preserve"> error in </w:t>
+      </w:r>
+      <w:proofErr w:type="spellStart"/>
+      <w:r>
+        <w:rPr>
+          <w:rFonts w:ascii="Consolas" w:hAnsi="Consolas" w:cs="Consolas"/>
+          <w:color w:val="A31515"/>
+          <w:lang w:val="en-US"/>
+        </w:rPr>
+        <w:t>gen.c</w:t>
+      </w:r>
+      <w:proofErr w:type="spellEnd"/>
+      <w:r>
+        <w:rPr>
+          <w:rFonts w:ascii="Consolas" w:hAnsi="Consolas" w:cs="Consolas"/>
+          <w:color w:val="A31515"/>
+          <w:lang w:val="en-US"/>
+        </w:rPr>
+        <w:t>"</w:t>
+      </w:r>
+      <w:r>
+        <w:rPr>
+          <w:rFonts w:ascii="Consolas" w:hAnsi="Consolas" w:cs="Consolas"/>
+          <w:color w:val="000000"/>
+          <w:lang w:val="en-US"/>
+        </w:rPr>
+        <w:t>);</w:t>
+      </w:r>
+    </w:p>
+    <w:p>
+      <w:pPr>
+        <w:autoSpaceDE w:val="0"/>
+        <w:autoSpaceDN w:val="0"/>
+        <w:adjustRightInd w:val="0"/>
+        <w:spacing w:after="0"/>
+        <w:rPr>
+          <w:rFonts w:ascii="Consolas" w:hAnsi="Consolas" w:cs="Consolas"/>
+          <w:color w:val="000000"/>
+          <w:lang w:val="en-US"/>
+        </w:rPr>
+      </w:pPr>
+      <w:r>
+        <w:rPr>
+          <w:rFonts w:ascii="Consolas" w:hAnsi="Consolas" w:cs="Consolas"/>
+          <w:color w:val="000000"/>
+          <w:lang w:val="en-US"/>
+        </w:rPr>
+        <w:tab/>
+      </w:r>
+      <w:r>
+        <w:rPr>
+          <w:rFonts w:ascii="Consolas" w:hAnsi="Consolas" w:cs="Consolas"/>
+          <w:color w:val="000000"/>
+          <w:lang w:val="en-US"/>
+        </w:rPr>
+        <w:tab/>
+      </w:r>
+      <w:proofErr w:type="gramStart"/>
+      <w:r>
+        <w:rPr>
+          <w:rFonts w:ascii="Consolas" w:hAnsi="Consolas" w:cs="Consolas"/>
+          <w:color w:val="000000"/>
+          <w:lang w:val="en-US"/>
+        </w:rPr>
+        <w:t>exit(</w:t>
+      </w:r>
+      <w:proofErr w:type="gramEnd"/>
+      <w:r>
+        <w:rPr>
+          <w:rFonts w:ascii="Consolas" w:hAnsi="Consolas" w:cs="Consolas"/>
+          <w:color w:val="000000"/>
+          <w:lang w:val="en-US"/>
+        </w:rPr>
+        <w:t>1);</w:t>
+      </w:r>
+    </w:p>
+    <w:p>
+      <w:pPr>
+        <w:autoSpaceDE w:val="0"/>
+        <w:autoSpaceDN w:val="0"/>
+        <w:adjustRightInd w:val="0"/>
+        <w:spacing w:after="0"/>
+        <w:rPr>
+          <w:rFonts w:ascii="Consolas" w:hAnsi="Consolas" w:cs="Consolas"/>
+          <w:color w:val="000000"/>
+          <w:lang w:val="en-US"/>
+        </w:rPr>
+      </w:pPr>
+      <w:r>
+        <w:rPr>
+          <w:rFonts w:ascii="Consolas" w:hAnsi="Consolas" w:cs="Consolas"/>
+          <w:color w:val="000000"/>
+          <w:lang w:val="en-US"/>
+        </w:rPr>
+        <w:tab/>
+        <w:t>}</w:t>
+      </w:r>
+    </w:p>
+    <w:p>
+      <w:pPr>
+        <w:autoSpaceDE w:val="0"/>
+        <w:autoSpaceDN w:val="0"/>
+        <w:adjustRightInd w:val="0"/>
+        <w:spacing w:after="0"/>
+        <w:rPr>
+          <w:rFonts w:ascii="Consolas" w:hAnsi="Consolas" w:cs="Consolas"/>
+          <w:color w:val="000000"/>
+          <w:lang w:val="en-US"/>
+        </w:rPr>
+      </w:pPr>
+      <w:r>
+        <w:rPr>
+          <w:rFonts w:ascii="Consolas" w:hAnsi="Consolas" w:cs="Consolas"/>
+          <w:color w:val="000000"/>
+          <w:lang w:val="en-US"/>
+        </w:rPr>
+        <w:tab/>
+      </w:r>
       <w:r>
         <w:rPr>
           <w:rFonts w:ascii="Consolas" w:hAnsi="Consolas" w:cs="Consolas"/>
           <w:color w:val="008000"/>
           <w:lang w:val="en-US"/>
         </w:rPr>
-        <w:t>singal</w:t>
-      </w:r>
-      <w:proofErr w:type="spellEnd"/>
+        <w:t xml:space="preserve">// Just </w:t>
+      </w:r>
+      <w:proofErr w:type="spellStart"/>
       <w:r>
         <w:rPr>
           <w:rFonts w:ascii="Consolas" w:hAnsi="Consolas" w:cs="Consolas"/>
           <w:color w:val="008000"/>
           <w:lang w:val="en-US"/>
         </w:rPr>
-        <w:t xml:space="preserve"> will be sent by </w:t>
-      </w:r>
-      <w:proofErr w:type="spellStart"/>
+        <w:t>continiously</w:t>
+      </w:r>
+      <w:proofErr w:type="spellEnd"/>
       <w:r>
         <w:rPr>
           <w:rFonts w:ascii="Consolas" w:hAnsi="Consolas" w:cs="Consolas"/>
           <w:color w:val="008000"/>
           <w:lang w:val="en-US"/>
         </w:rPr>
-        <w:t>xor</w:t>
-      </w:r>
-      <w:proofErr w:type="spellEnd"/>
-      <w:r>
-        <w:rPr>
-          <w:rFonts w:ascii="Consolas" w:hAnsi="Consolas" w:cs="Consolas"/>
-          <w:color w:val="008000"/>
-          <w:lang w:val="en-US"/>
-        </w:rPr>
-        <w:t>/</w:t>
-      </w:r>
-      <w:proofErr w:type="spellStart"/>
-      <w:r>
-        <w:rPr>
-          <w:rFonts w:ascii="Consolas" w:hAnsi="Consolas" w:cs="Consolas"/>
-          <w:color w:val="008000"/>
-          <w:lang w:val="en-US"/>
-        </w:rPr>
-        <w:t>unxor</w:t>
-      </w:r>
-      <w:proofErr w:type="spellEnd"/>
-      <w:r>
-        <w:rPr>
-          <w:rFonts w:ascii="Consolas" w:hAnsi="Consolas" w:cs="Consolas"/>
-          <w:color w:val="008000"/>
-          <w:lang w:val="en-US"/>
-        </w:rPr>
-        <w:t xml:space="preserve"> program.</w:t>
-      </w:r>
-    </w:p>
-    <w:p>
-      <w:pPr>
-        <w:autoSpaceDE w:val="0"/>
-        <w:autoSpaceDN w:val="0"/>
-        <w:adjustRightInd w:val="0"/>
-        <w:spacing w:after="0"/>
-        <w:rPr>
-          <w:rFonts w:ascii="Consolas" w:hAnsi="Consolas" w:cs="Consolas"/>
-          <w:color w:val="000000"/>
-          <w:lang w:val="en-US"/>
-        </w:rPr>
-      </w:pPr>
-      <w:r>
-        <w:rPr>
-          <w:rFonts w:ascii="Consolas" w:hAnsi="Consolas" w:cs="Consolas"/>
-          <w:color w:val="000000"/>
-          <w:lang w:val="en-US"/>
-        </w:rPr>
-        <w:tab/>
-        <w:t>close(</w:t>
-      </w:r>
-      <w:proofErr w:type="spellStart"/>
+        <w:t xml:space="preserve"> write random bytes into the pipe.</w:t>
+      </w:r>
+    </w:p>
+    <w:p>
+      <w:pPr>
+        <w:autoSpaceDE w:val="0"/>
+        <w:autoSpaceDN w:val="0"/>
+        <w:adjustRightInd w:val="0"/>
+        <w:spacing w:after="0"/>
+        <w:rPr>
+          <w:rFonts w:ascii="Consolas" w:hAnsi="Consolas" w:cs="Consolas"/>
+          <w:color w:val="000000"/>
+          <w:lang w:val="en-US"/>
+        </w:rPr>
+      </w:pPr>
+      <w:r>
+        <w:rPr>
+          <w:rFonts w:ascii="Consolas" w:hAnsi="Consolas" w:cs="Consolas"/>
+          <w:color w:val="000000"/>
+          <w:lang w:val="en-US"/>
+        </w:rPr>
+        <w:tab/>
+      </w:r>
+      <w:r>
+        <w:rPr>
+          <w:rFonts w:ascii="Consolas" w:hAnsi="Consolas" w:cs="Consolas"/>
+          <w:color w:val="0000FF"/>
+          <w:lang w:val="en-US"/>
+        </w:rPr>
+        <w:t>while</w:t>
+      </w:r>
+      <w:r>
+        <w:rPr>
+          <w:rFonts w:ascii="Consolas" w:hAnsi="Consolas" w:cs="Consolas"/>
+          <w:color w:val="000000"/>
+          <w:lang w:val="en-US"/>
+        </w:rPr>
+        <w:t xml:space="preserve"> (1) {</w:t>
+      </w:r>
+    </w:p>
+    <w:p>
+      <w:pPr>
+        <w:autoSpaceDE w:val="0"/>
+        <w:autoSpaceDN w:val="0"/>
+        <w:adjustRightInd w:val="0"/>
+        <w:spacing w:after="0"/>
+        <w:rPr>
+          <w:rFonts w:ascii="Consolas" w:hAnsi="Consolas" w:cs="Consolas"/>
+          <w:color w:val="000000"/>
+          <w:lang w:val="en-US"/>
+        </w:rPr>
+      </w:pPr>
+      <w:r>
+        <w:rPr>
+          <w:rFonts w:ascii="Consolas" w:hAnsi="Consolas" w:cs="Consolas"/>
+          <w:color w:val="000000"/>
+          <w:lang w:val="en-US"/>
+        </w:rPr>
+        <w:tab/>
+      </w:r>
+      <w:r>
+        <w:rPr>
+          <w:rFonts w:ascii="Consolas" w:hAnsi="Consolas" w:cs="Consolas"/>
+          <w:color w:val="000000"/>
+          <w:lang w:val="en-US"/>
+        </w:rPr>
+        <w:tab/>
+      </w:r>
+      <w:r>
+        <w:rPr>
+          <w:rFonts w:ascii="Consolas" w:hAnsi="Consolas" w:cs="Consolas"/>
+          <w:color w:val="0000FF"/>
+          <w:lang w:val="en-US"/>
+        </w:rPr>
+        <w:t>for</w:t>
+      </w:r>
+      <w:r>
+        <w:rPr>
+          <w:rFonts w:ascii="Consolas" w:hAnsi="Consolas" w:cs="Consolas"/>
+          <w:color w:val="000000"/>
+          <w:lang w:val="en-US"/>
+        </w:rPr>
+        <w:t xml:space="preserve"> (i = 0; i &lt; 10; i++)</w:t>
+      </w:r>
+    </w:p>
+    <w:p>
+      <w:pPr>
+        <w:autoSpaceDE w:val="0"/>
+        <w:autoSpaceDN w:val="0"/>
+        <w:adjustRightInd w:val="0"/>
+        <w:spacing w:after="0"/>
+        <w:rPr>
+          <w:rFonts w:ascii="Consolas" w:hAnsi="Consolas" w:cs="Consolas"/>
+          <w:color w:val="000000"/>
+          <w:lang w:val="en-US"/>
+        </w:rPr>
+      </w:pPr>
+      <w:r>
+        <w:rPr>
+          <w:rFonts w:ascii="Consolas" w:hAnsi="Consolas" w:cs="Consolas"/>
+          <w:color w:val="000000"/>
+          <w:lang w:val="en-US"/>
+        </w:rPr>
+        <w:tab/>
+      </w:r>
+      <w:r>
+        <w:rPr>
+          <w:rFonts w:ascii="Consolas" w:hAnsi="Consolas" w:cs="Consolas"/>
+          <w:color w:val="000000"/>
+          <w:lang w:val="en-US"/>
+        </w:rPr>
+        <w:tab/>
+      </w:r>
+      <w:r>
+        <w:rPr>
+          <w:rFonts w:ascii="Consolas" w:hAnsi="Consolas" w:cs="Consolas"/>
+          <w:color w:val="000000"/>
+          <w:lang w:val="en-US"/>
+        </w:rPr>
+        <w:tab/>
+      </w:r>
+      <w:proofErr w:type="spellStart"/>
+      <w:r>
+        <w:rPr>
+          <w:rFonts w:ascii="Consolas" w:hAnsi="Consolas" w:cs="Consolas"/>
+          <w:color w:val="000000"/>
+          <w:lang w:val="en-US"/>
+        </w:rPr>
+        <w:t>randnum</w:t>
+      </w:r>
+      <w:proofErr w:type="spellEnd"/>
+      <w:r>
+        <w:rPr>
+          <w:rFonts w:ascii="Consolas" w:hAnsi="Consolas" w:cs="Consolas"/>
+          <w:color w:val="000000"/>
+          <w:lang w:val="en-US"/>
+        </w:rPr>
+        <w:t>[i] = (</w:t>
+      </w:r>
+      <w:r>
+        <w:rPr>
+          <w:rFonts w:ascii="Consolas" w:hAnsi="Consolas" w:cs="Consolas"/>
+          <w:color w:val="0000FF"/>
+          <w:lang w:val="en-US"/>
+        </w:rPr>
+        <w:t>char</w:t>
+      </w:r>
+      <w:r>
+        <w:rPr>
+          <w:rFonts w:ascii="Consolas" w:hAnsi="Consolas" w:cs="Consolas"/>
+          <w:color w:val="000000"/>
+          <w:lang w:val="en-US"/>
+        </w:rPr>
+        <w:t>)(</w:t>
+      </w:r>
+      <w:proofErr w:type="gramStart"/>
+      <w:r>
+        <w:rPr>
+          <w:rFonts w:ascii="Consolas" w:hAnsi="Consolas" w:cs="Consolas"/>
+          <w:color w:val="000000"/>
+          <w:lang w:val="en-US"/>
+        </w:rPr>
+        <w:t>rand(</w:t>
+      </w:r>
+      <w:proofErr w:type="gramEnd"/>
+      <w:r>
+        <w:rPr>
+          <w:rFonts w:ascii="Consolas" w:hAnsi="Consolas" w:cs="Consolas"/>
+          <w:color w:val="000000"/>
+          <w:lang w:val="en-US"/>
+        </w:rPr>
+        <w:t>) % 256);</w:t>
+      </w:r>
+    </w:p>
+    <w:p>
+      <w:pPr>
+        <w:autoSpaceDE w:val="0"/>
+        <w:autoSpaceDN w:val="0"/>
+        <w:adjustRightInd w:val="0"/>
+        <w:spacing w:after="0"/>
+        <w:rPr>
+          <w:rFonts w:ascii="Consolas" w:hAnsi="Consolas" w:cs="Consolas"/>
+          <w:color w:val="000000"/>
+          <w:lang w:val="en-US"/>
+        </w:rPr>
+      </w:pPr>
+      <w:r>
+        <w:rPr>
+          <w:rFonts w:ascii="Consolas" w:hAnsi="Consolas" w:cs="Consolas"/>
+          <w:color w:val="000000"/>
+          <w:lang w:val="en-US"/>
+        </w:rPr>
+        <w:tab/>
+      </w:r>
+      <w:r>
+        <w:rPr>
+          <w:rFonts w:ascii="Consolas" w:hAnsi="Consolas" w:cs="Consolas"/>
+          <w:color w:val="000000"/>
+          <w:lang w:val="en-US"/>
+        </w:rPr>
+        <w:tab/>
+      </w:r>
+      <w:proofErr w:type="gramStart"/>
+      <w:r>
+        <w:rPr>
+          <w:rFonts w:ascii="Consolas" w:hAnsi="Consolas" w:cs="Consolas"/>
+          <w:color w:val="000000"/>
+          <w:lang w:val="en-US"/>
+        </w:rPr>
+        <w:t>write(</w:t>
+      </w:r>
+      <w:proofErr w:type="spellStart"/>
+      <w:proofErr w:type="gramEnd"/>
       <w:r>
         <w:rPr>
           <w:rFonts w:ascii="Consolas" w:hAnsi="Consolas" w:cs="Consolas"/>
@@ -19322,117 +20466,47 @@
           <w:color w:val="000000"/>
           <w:lang w:val="en-US"/>
         </w:rPr>
-        <w:t>);</w:t>
-      </w:r>
-    </w:p>
-    <w:p>
-      <w:pPr>
-        <w:autoSpaceDE w:val="0"/>
-        <w:autoSpaceDN w:val="0"/>
-        <w:adjustRightInd w:val="0"/>
-        <w:spacing w:after="0"/>
-        <w:rPr>
-          <w:rFonts w:ascii="Consolas" w:hAnsi="Consolas" w:cs="Consolas"/>
-          <w:color w:val="000000"/>
-          <w:lang w:val="en-US"/>
-        </w:rPr>
-      </w:pPr>
-      <w:r>
-        <w:rPr>
-          <w:rFonts w:ascii="Consolas" w:hAnsi="Consolas" w:cs="Consolas"/>
-          <w:color w:val="000000"/>
-          <w:lang w:val="en-US"/>
-        </w:rPr>
-        <w:tab/>
-      </w:r>
-      <w:proofErr w:type="spellStart"/>
-      <w:proofErr w:type="gramStart"/>
-      <w:r>
-        <w:rPr>
-          <w:rFonts w:ascii="Consolas" w:hAnsi="Consolas" w:cs="Consolas"/>
-          <w:color w:val="000000"/>
-          <w:lang w:val="en-US"/>
-        </w:rPr>
-        <w:t>printf</w:t>
-      </w:r>
-      <w:proofErr w:type="spellEnd"/>
-      <w:r>
-        <w:rPr>
-          <w:rFonts w:ascii="Consolas" w:hAnsi="Consolas" w:cs="Consolas"/>
-          <w:color w:val="000000"/>
-          <w:lang w:val="en-US"/>
-        </w:rPr>
-        <w:t>(</w:t>
-      </w:r>
-      <w:proofErr w:type="gramEnd"/>
-      <w:r>
-        <w:rPr>
-          <w:rFonts w:ascii="Consolas" w:hAnsi="Consolas" w:cs="Consolas"/>
-          <w:color w:val="A31515"/>
-          <w:lang w:val="en-US"/>
-        </w:rPr>
-        <w:t>"Stopping generator...\n"</w:t>
-      </w:r>
-      <w:r>
-        <w:rPr>
-          <w:rFonts w:ascii="Consolas" w:hAnsi="Consolas" w:cs="Consolas"/>
-          <w:color w:val="000000"/>
-          <w:lang w:val="en-US"/>
-        </w:rPr>
-        <w:t>);</w:t>
-      </w:r>
-    </w:p>
-    <w:p>
-      <w:pPr>
-        <w:autoSpaceDE w:val="0"/>
-        <w:autoSpaceDN w:val="0"/>
-        <w:adjustRightInd w:val="0"/>
-        <w:spacing w:after="0"/>
-        <w:rPr>
-          <w:rFonts w:ascii="Consolas" w:hAnsi="Consolas" w:cs="Consolas"/>
-          <w:color w:val="000000"/>
-          <w:lang w:val="en-US"/>
-        </w:rPr>
-      </w:pPr>
-      <w:r>
-        <w:rPr>
-          <w:rFonts w:ascii="Consolas" w:hAnsi="Consolas" w:cs="Consolas"/>
-          <w:color w:val="000000"/>
-          <w:lang w:val="en-US"/>
-        </w:rPr>
-        <w:tab/>
-      </w:r>
-      <w:proofErr w:type="gramStart"/>
-      <w:r>
-        <w:rPr>
-          <w:rFonts w:ascii="Consolas" w:hAnsi="Consolas" w:cs="Consolas"/>
-          <w:color w:val="000000"/>
-          <w:lang w:val="en-US"/>
-        </w:rPr>
-        <w:t>exit(</w:t>
-      </w:r>
-      <w:proofErr w:type="gramEnd"/>
-      <w:r>
-        <w:rPr>
-          <w:rFonts w:ascii="Consolas" w:hAnsi="Consolas" w:cs="Consolas"/>
-          <w:color w:val="000000"/>
-          <w:lang w:val="en-US"/>
-        </w:rPr>
-        <w:t>0);</w:t>
-      </w:r>
-    </w:p>
-    <w:p>
-      <w:pPr>
-        <w:autoSpaceDE w:val="0"/>
-        <w:autoSpaceDN w:val="0"/>
-        <w:adjustRightInd w:val="0"/>
-        <w:spacing w:after="0"/>
-        <w:rPr>
-          <w:rFonts w:ascii="Consolas" w:hAnsi="Consolas" w:cs="Consolas"/>
-          <w:color w:val="000000"/>
-          <w:lang w:val="en-US"/>
-        </w:rPr>
-      </w:pPr>
+        <w:t xml:space="preserve">, </w:t>
+      </w:r>
+      <w:proofErr w:type="spellStart"/>
+      <w:r>
+        <w:rPr>
+          <w:rFonts w:ascii="Consolas" w:hAnsi="Consolas" w:cs="Consolas"/>
+          <w:color w:val="000000"/>
+          <w:lang w:val="en-US"/>
+        </w:rPr>
+        <w:t>randnum</w:t>
+      </w:r>
+      <w:proofErr w:type="spellEnd"/>
+      <w:r>
+        <w:rPr>
+          <w:rFonts w:ascii="Consolas" w:hAnsi="Consolas" w:cs="Consolas"/>
+          <w:color w:val="000000"/>
+          <w:lang w:val="en-US"/>
+        </w:rPr>
+        <w:t>, 10);</w:t>
+      </w:r>
+    </w:p>
+    <w:p>
+      <w:pPr>
+        <w:autoSpaceDE w:val="0"/>
+        <w:autoSpaceDN w:val="0"/>
+        <w:adjustRightInd w:val="0"/>
+        <w:spacing w:after="0"/>
+        <w:rPr>
+          <w:rFonts w:ascii="Consolas" w:hAnsi="Consolas" w:cs="Consolas"/>
+          <w:color w:val="000000"/>
+          <w:lang w:val="en-US"/>
+        </w:rPr>
+      </w:pPr>
+      <w:r>
+        <w:rPr>
+          <w:rFonts w:ascii="Consolas" w:hAnsi="Consolas" w:cs="Consolas"/>
+          <w:color w:val="000000"/>
+          <w:lang w:val="en-US"/>
+        </w:rPr>
+        <w:tab/>
+      </w:r>
       <w:r>
         <w:rPr>
           <w:rFonts w:ascii="Consolas" w:hAnsi="Consolas" w:cs="Consolas"/>
@@ -19454,697 +20528,12 @@
           <w:lang w:val="en-US"/>
         </w:rPr>
       </w:pPr>
-    </w:p>
-    <w:p>
-      <w:pPr>
-        <w:autoSpaceDE w:val="0"/>
-        <w:autoSpaceDN w:val="0"/>
-        <w:adjustRightInd w:val="0"/>
-        <w:spacing w:after="0"/>
-        <w:rPr>
-          <w:rFonts w:ascii="Consolas" w:hAnsi="Consolas" w:cs="Consolas"/>
-          <w:color w:val="000000"/>
-          <w:lang w:val="en-US"/>
-        </w:rPr>
-      </w:pPr>
-      <w:proofErr w:type="spellStart"/>
-      <w:r>
-        <w:rPr>
-          <w:rFonts w:ascii="Consolas" w:hAnsi="Consolas" w:cs="Consolas"/>
-          <w:color w:val="0000FF"/>
-          <w:lang w:val="en-US"/>
-        </w:rPr>
-        <w:t>int</w:t>
-      </w:r>
-      <w:proofErr w:type="spellEnd"/>
-      <w:r>
-        <w:rPr>
-          <w:rFonts w:ascii="Consolas" w:hAnsi="Consolas" w:cs="Consolas"/>
-          <w:color w:val="000000"/>
-          <w:lang w:val="en-US"/>
-        </w:rPr>
-        <w:t xml:space="preserve"> </w:t>
-      </w:r>
-      <w:proofErr w:type="gramStart"/>
-      <w:r>
-        <w:rPr>
-          <w:rFonts w:ascii="Consolas" w:hAnsi="Consolas" w:cs="Consolas"/>
-          <w:color w:val="000000"/>
-          <w:lang w:val="en-US"/>
-        </w:rPr>
-        <w:t>main(</w:t>
-      </w:r>
-      <w:proofErr w:type="spellStart"/>
-      <w:proofErr w:type="gramEnd"/>
-      <w:r>
-        <w:rPr>
-          <w:rFonts w:ascii="Consolas" w:hAnsi="Consolas" w:cs="Consolas"/>
-          <w:color w:val="0000FF"/>
-          <w:lang w:val="en-US"/>
-        </w:rPr>
-        <w:t>int</w:t>
-      </w:r>
-      <w:proofErr w:type="spellEnd"/>
-      <w:r>
-        <w:rPr>
-          <w:rFonts w:ascii="Consolas" w:hAnsi="Consolas" w:cs="Consolas"/>
-          <w:color w:val="000000"/>
-          <w:lang w:val="en-US"/>
-        </w:rPr>
-        <w:t xml:space="preserve"> </w:t>
-      </w:r>
-      <w:proofErr w:type="spellStart"/>
-      <w:r>
-        <w:rPr>
-          <w:rFonts w:ascii="Consolas" w:hAnsi="Consolas" w:cs="Consolas"/>
-          <w:color w:val="808080"/>
-          <w:lang w:val="en-US"/>
-        </w:rPr>
-        <w:t>argc</w:t>
-      </w:r>
-      <w:proofErr w:type="spellEnd"/>
-      <w:r>
-        <w:rPr>
-          <w:rFonts w:ascii="Consolas" w:hAnsi="Consolas" w:cs="Consolas"/>
-          <w:color w:val="000000"/>
-          <w:lang w:val="en-US"/>
-        </w:rPr>
-        <w:t xml:space="preserve">, </w:t>
-      </w:r>
-      <w:r>
-        <w:rPr>
-          <w:rFonts w:ascii="Consolas" w:hAnsi="Consolas" w:cs="Consolas"/>
-          <w:color w:val="0000FF"/>
-          <w:lang w:val="en-US"/>
-        </w:rPr>
-        <w:t>char</w:t>
-      </w:r>
-      <w:r>
-        <w:rPr>
-          <w:rFonts w:ascii="Consolas" w:hAnsi="Consolas" w:cs="Consolas"/>
-          <w:color w:val="000000"/>
-          <w:lang w:val="en-US"/>
-        </w:rPr>
-        <w:t xml:space="preserve"> *</w:t>
-      </w:r>
-      <w:proofErr w:type="spellStart"/>
-      <w:r>
-        <w:rPr>
-          <w:rFonts w:ascii="Consolas" w:hAnsi="Consolas" w:cs="Consolas"/>
-          <w:color w:val="808080"/>
-          <w:lang w:val="en-US"/>
-        </w:rPr>
-        <w:t>argv</w:t>
-      </w:r>
-      <w:proofErr w:type="spellEnd"/>
-      <w:r>
-        <w:rPr>
-          <w:rFonts w:ascii="Consolas" w:hAnsi="Consolas" w:cs="Consolas"/>
-          <w:color w:val="000000"/>
-          <w:lang w:val="en-US"/>
-        </w:rPr>
-        <w:t>[])</w:t>
-      </w:r>
-    </w:p>
-    <w:p>
-      <w:pPr>
-        <w:autoSpaceDE w:val="0"/>
-        <w:autoSpaceDN w:val="0"/>
-        <w:adjustRightInd w:val="0"/>
-        <w:spacing w:after="0"/>
-        <w:rPr>
-          <w:rFonts w:ascii="Consolas" w:hAnsi="Consolas" w:cs="Consolas"/>
-          <w:color w:val="000000"/>
-          <w:lang w:val="en-US"/>
-        </w:rPr>
-      </w:pPr>
-      <w:r>
-        <w:rPr>
-          <w:rFonts w:ascii="Consolas" w:hAnsi="Consolas" w:cs="Consolas"/>
-          <w:color w:val="000000"/>
-          <w:lang w:val="en-US"/>
-        </w:rPr>
-        <w:t>{</w:t>
-      </w:r>
-    </w:p>
-    <w:p>
-      <w:pPr>
-        <w:autoSpaceDE w:val="0"/>
-        <w:autoSpaceDN w:val="0"/>
-        <w:adjustRightInd w:val="0"/>
-        <w:spacing w:after="0"/>
-        <w:rPr>
-          <w:rFonts w:ascii="Consolas" w:hAnsi="Consolas" w:cs="Consolas"/>
-          <w:color w:val="000000"/>
-          <w:lang w:val="en-US"/>
-        </w:rPr>
-      </w:pPr>
-      <w:r>
-        <w:rPr>
-          <w:rFonts w:ascii="Consolas" w:hAnsi="Consolas" w:cs="Consolas"/>
-          <w:color w:val="000000"/>
-          <w:lang w:val="en-US"/>
-        </w:rPr>
-        <w:tab/>
-      </w:r>
-      <w:r>
-        <w:rPr>
-          <w:rFonts w:ascii="Consolas" w:hAnsi="Consolas" w:cs="Consolas"/>
-          <w:color w:val="0000FF"/>
-          <w:lang w:val="en-US"/>
-        </w:rPr>
-        <w:t>char</w:t>
-      </w:r>
-      <w:r>
-        <w:rPr>
-          <w:rFonts w:ascii="Consolas" w:hAnsi="Consolas" w:cs="Consolas"/>
-          <w:color w:val="000000"/>
-          <w:lang w:val="en-US"/>
-        </w:rPr>
-        <w:t xml:space="preserve"> </w:t>
-      </w:r>
-      <w:proofErr w:type="spellStart"/>
-      <w:proofErr w:type="gramStart"/>
-      <w:r>
-        <w:rPr>
-          <w:rFonts w:ascii="Consolas" w:hAnsi="Consolas" w:cs="Consolas"/>
-          <w:color w:val="000000"/>
-          <w:lang w:val="en-US"/>
-        </w:rPr>
-        <w:t>randnum</w:t>
-      </w:r>
-      <w:proofErr w:type="spellEnd"/>
-      <w:r>
-        <w:rPr>
-          <w:rFonts w:ascii="Consolas" w:hAnsi="Consolas" w:cs="Consolas"/>
-          <w:color w:val="000000"/>
-          <w:lang w:val="en-US"/>
-        </w:rPr>
-        <w:t>[</w:t>
-      </w:r>
-      <w:proofErr w:type="gramEnd"/>
-      <w:r>
-        <w:rPr>
-          <w:rFonts w:ascii="Consolas" w:hAnsi="Consolas" w:cs="Consolas"/>
-          <w:color w:val="000000"/>
-          <w:lang w:val="en-US"/>
-        </w:rPr>
-        <w:t>10];</w:t>
-      </w:r>
-    </w:p>
-    <w:p>
-      <w:pPr>
-        <w:autoSpaceDE w:val="0"/>
-        <w:autoSpaceDN w:val="0"/>
-        <w:adjustRightInd w:val="0"/>
-        <w:spacing w:after="0"/>
-        <w:rPr>
-          <w:rFonts w:ascii="Consolas" w:hAnsi="Consolas" w:cs="Consolas"/>
-          <w:color w:val="000000"/>
-          <w:lang w:val="en-US"/>
-        </w:rPr>
-      </w:pPr>
-      <w:r>
-        <w:rPr>
-          <w:rFonts w:ascii="Consolas" w:hAnsi="Consolas" w:cs="Consolas"/>
-          <w:color w:val="000000"/>
-          <w:lang w:val="en-US"/>
-        </w:rPr>
-        <w:tab/>
-      </w:r>
-      <w:proofErr w:type="spellStart"/>
-      <w:r>
-        <w:rPr>
-          <w:rFonts w:ascii="Consolas" w:hAnsi="Consolas" w:cs="Consolas"/>
-          <w:color w:val="0000FF"/>
-          <w:lang w:val="en-US"/>
-        </w:rPr>
-        <w:t>int</w:t>
-      </w:r>
-      <w:proofErr w:type="spellEnd"/>
-      <w:r>
-        <w:rPr>
-          <w:rFonts w:ascii="Consolas" w:hAnsi="Consolas" w:cs="Consolas"/>
-          <w:color w:val="000000"/>
-          <w:lang w:val="en-US"/>
-        </w:rPr>
-        <w:t xml:space="preserve"> i;</w:t>
-      </w:r>
-    </w:p>
-    <w:p>
-      <w:pPr>
-        <w:autoSpaceDE w:val="0"/>
-        <w:autoSpaceDN w:val="0"/>
-        <w:adjustRightInd w:val="0"/>
-        <w:spacing w:after="0"/>
-        <w:rPr>
-          <w:rFonts w:ascii="Consolas" w:hAnsi="Consolas" w:cs="Consolas"/>
-          <w:color w:val="000000"/>
-          <w:lang w:val="en-US"/>
-        </w:rPr>
-      </w:pPr>
-      <w:r>
-        <w:rPr>
-          <w:rFonts w:ascii="Consolas" w:hAnsi="Consolas" w:cs="Consolas"/>
-          <w:color w:val="000000"/>
-          <w:lang w:val="en-US"/>
-        </w:rPr>
-        <w:tab/>
-      </w:r>
-    </w:p>
-    <w:p>
-      <w:pPr>
-        <w:autoSpaceDE w:val="0"/>
-        <w:autoSpaceDN w:val="0"/>
-        <w:adjustRightInd w:val="0"/>
-        <w:spacing w:after="0"/>
-        <w:rPr>
-          <w:rFonts w:ascii="Consolas" w:hAnsi="Consolas" w:cs="Consolas"/>
-          <w:color w:val="000000"/>
-          <w:lang w:val="en-US"/>
-        </w:rPr>
-      </w:pPr>
-      <w:r>
-        <w:rPr>
-          <w:rFonts w:ascii="Consolas" w:hAnsi="Consolas" w:cs="Consolas"/>
-          <w:color w:val="000000"/>
-          <w:lang w:val="en-US"/>
-        </w:rPr>
-        <w:tab/>
-      </w:r>
-      <w:proofErr w:type="gramStart"/>
-      <w:r>
-        <w:rPr>
-          <w:rFonts w:ascii="Consolas" w:hAnsi="Consolas" w:cs="Consolas"/>
-          <w:color w:val="000000"/>
-          <w:lang w:val="en-US"/>
-        </w:rPr>
-        <w:t>signal(</w:t>
-      </w:r>
-      <w:proofErr w:type="gramEnd"/>
-      <w:r>
-        <w:rPr>
-          <w:rFonts w:ascii="Consolas" w:hAnsi="Consolas" w:cs="Consolas"/>
-          <w:color w:val="6F008A"/>
-          <w:lang w:val="en-US"/>
-        </w:rPr>
-        <w:t>SIGINT</w:t>
-      </w:r>
-      <w:r>
-        <w:rPr>
-          <w:rFonts w:ascii="Consolas" w:hAnsi="Consolas" w:cs="Consolas"/>
-          <w:color w:val="000000"/>
-          <w:lang w:val="en-US"/>
-        </w:rPr>
-        <w:t xml:space="preserve">, </w:t>
-      </w:r>
-      <w:proofErr w:type="spellStart"/>
-      <w:r>
-        <w:rPr>
-          <w:rFonts w:ascii="Consolas" w:hAnsi="Consolas" w:cs="Consolas"/>
-          <w:color w:val="000000"/>
-          <w:lang w:val="en-US"/>
-        </w:rPr>
-        <w:t>AtInterruption</w:t>
-      </w:r>
-      <w:proofErr w:type="spellEnd"/>
-      <w:r>
-        <w:rPr>
-          <w:rFonts w:ascii="Consolas" w:hAnsi="Consolas" w:cs="Consolas"/>
-          <w:color w:val="000000"/>
-          <w:lang w:val="en-US"/>
-        </w:rPr>
-        <w:t>);</w:t>
-      </w:r>
-    </w:p>
-    <w:p>
-      <w:pPr>
-        <w:autoSpaceDE w:val="0"/>
-        <w:autoSpaceDN w:val="0"/>
-        <w:adjustRightInd w:val="0"/>
-        <w:spacing w:after="0"/>
-        <w:rPr>
-          <w:rFonts w:ascii="Consolas" w:hAnsi="Consolas" w:cs="Consolas"/>
-          <w:color w:val="000000"/>
-          <w:lang w:val="en-US"/>
-        </w:rPr>
-      </w:pPr>
-      <w:r>
-        <w:rPr>
-          <w:rFonts w:ascii="Consolas" w:hAnsi="Consolas" w:cs="Consolas"/>
-          <w:color w:val="000000"/>
-          <w:lang w:val="en-US"/>
-        </w:rPr>
-        <w:tab/>
-      </w:r>
-      <w:proofErr w:type="spellStart"/>
-      <w:r>
-        <w:rPr>
-          <w:rFonts w:ascii="Consolas" w:hAnsi="Consolas" w:cs="Consolas"/>
-          <w:color w:val="000000"/>
-          <w:lang w:val="en-US"/>
-        </w:rPr>
-        <w:t>srand</w:t>
-      </w:r>
-      <w:proofErr w:type="spellEnd"/>
-      <w:r>
-        <w:rPr>
-          <w:rFonts w:ascii="Consolas" w:hAnsi="Consolas" w:cs="Consolas"/>
-          <w:color w:val="000000"/>
-          <w:lang w:val="en-US"/>
-        </w:rPr>
-        <w:t>(time(</w:t>
-      </w:r>
-      <w:r>
-        <w:rPr>
-          <w:rFonts w:ascii="Consolas" w:hAnsi="Consolas" w:cs="Consolas"/>
-          <w:color w:val="6F008A"/>
-          <w:lang w:val="en-US"/>
-        </w:rPr>
-        <w:t>NULL</w:t>
-      </w:r>
-      <w:r>
-        <w:rPr>
-          <w:rFonts w:ascii="Consolas" w:hAnsi="Consolas" w:cs="Consolas"/>
-          <w:color w:val="000000"/>
-          <w:lang w:val="en-US"/>
-        </w:rPr>
-        <w:t>));</w:t>
-      </w:r>
-    </w:p>
-    <w:p>
-      <w:pPr>
-        <w:autoSpaceDE w:val="0"/>
-        <w:autoSpaceDN w:val="0"/>
-        <w:adjustRightInd w:val="0"/>
-        <w:spacing w:after="0"/>
-        <w:rPr>
-          <w:rFonts w:ascii="Consolas" w:hAnsi="Consolas" w:cs="Consolas"/>
-          <w:color w:val="000000"/>
-          <w:lang w:val="en-US"/>
-        </w:rPr>
-      </w:pPr>
-      <w:r>
-        <w:rPr>
-          <w:rFonts w:ascii="Consolas" w:hAnsi="Consolas" w:cs="Consolas"/>
-          <w:color w:val="000000"/>
-          <w:lang w:val="en-US"/>
-        </w:rPr>
-        <w:tab/>
-      </w:r>
-      <w:r>
-        <w:rPr>
-          <w:rFonts w:ascii="Consolas" w:hAnsi="Consolas" w:cs="Consolas"/>
-          <w:color w:val="008000"/>
-          <w:lang w:val="en-US"/>
-        </w:rPr>
-        <w:t>// Get pipe descriptor...</w:t>
-      </w:r>
-    </w:p>
-    <w:p>
-      <w:pPr>
-        <w:autoSpaceDE w:val="0"/>
-        <w:autoSpaceDN w:val="0"/>
-        <w:adjustRightInd w:val="0"/>
-        <w:spacing w:after="0"/>
-        <w:rPr>
-          <w:rFonts w:ascii="Consolas" w:hAnsi="Consolas" w:cs="Consolas"/>
-          <w:color w:val="000000"/>
-          <w:lang w:val="en-US"/>
-        </w:rPr>
-      </w:pPr>
-      <w:r>
-        <w:rPr>
-          <w:rFonts w:ascii="Consolas" w:hAnsi="Consolas" w:cs="Consolas"/>
-          <w:color w:val="000000"/>
-          <w:lang w:val="en-US"/>
-        </w:rPr>
-        <w:tab/>
-      </w:r>
-      <w:r>
-        <w:rPr>
-          <w:rFonts w:ascii="Consolas" w:hAnsi="Consolas" w:cs="Consolas"/>
-          <w:color w:val="0000FF"/>
-          <w:lang w:val="en-US"/>
-        </w:rPr>
-        <w:t>if</w:t>
-      </w:r>
-      <w:r>
-        <w:rPr>
-          <w:rFonts w:ascii="Consolas" w:hAnsi="Consolas" w:cs="Consolas"/>
-          <w:color w:val="000000"/>
-          <w:lang w:val="en-US"/>
-        </w:rPr>
-        <w:t xml:space="preserve"> (</w:t>
-      </w:r>
-      <w:proofErr w:type="spellStart"/>
-      <w:r>
-        <w:rPr>
-          <w:rFonts w:ascii="Consolas" w:hAnsi="Consolas" w:cs="Consolas"/>
-          <w:color w:val="000000"/>
-          <w:lang w:val="en-US"/>
-        </w:rPr>
-        <w:t>sscanf</w:t>
-      </w:r>
-      <w:proofErr w:type="spellEnd"/>
-      <w:r>
-        <w:rPr>
-          <w:rFonts w:ascii="Consolas" w:hAnsi="Consolas" w:cs="Consolas"/>
-          <w:color w:val="000000"/>
-          <w:lang w:val="en-US"/>
-        </w:rPr>
-        <w:t>(</w:t>
-      </w:r>
-      <w:proofErr w:type="spellStart"/>
-      <w:proofErr w:type="gramStart"/>
-      <w:r>
-        <w:rPr>
-          <w:rFonts w:ascii="Consolas" w:hAnsi="Consolas" w:cs="Consolas"/>
-          <w:color w:val="808080"/>
-          <w:lang w:val="en-US"/>
-        </w:rPr>
-        <w:t>argv</w:t>
-      </w:r>
-      <w:proofErr w:type="spellEnd"/>
-      <w:r>
-        <w:rPr>
-          <w:rFonts w:ascii="Consolas" w:hAnsi="Consolas" w:cs="Consolas"/>
-          <w:color w:val="000000"/>
-          <w:lang w:val="en-US"/>
-        </w:rPr>
-        <w:t>[</w:t>
-      </w:r>
-      <w:proofErr w:type="gramEnd"/>
-      <w:r>
-        <w:rPr>
-          <w:rFonts w:ascii="Consolas" w:hAnsi="Consolas" w:cs="Consolas"/>
-          <w:color w:val="000000"/>
-          <w:lang w:val="en-US"/>
-        </w:rPr>
-        <w:t xml:space="preserve">1], </w:t>
-      </w:r>
-      <w:r>
-        <w:rPr>
-          <w:rFonts w:ascii="Consolas" w:hAnsi="Consolas" w:cs="Consolas"/>
-          <w:color w:val="A31515"/>
-          <w:lang w:val="en-US"/>
-        </w:rPr>
-        <w:t>"%d"</w:t>
-      </w:r>
-      <w:r>
-        <w:rPr>
-          <w:rFonts w:ascii="Consolas" w:hAnsi="Consolas" w:cs="Consolas"/>
-          <w:color w:val="000000"/>
-          <w:lang w:val="en-US"/>
-        </w:rPr>
-        <w:t>, &amp;</w:t>
-      </w:r>
-      <w:proofErr w:type="spellStart"/>
-      <w:r>
-        <w:rPr>
-          <w:rFonts w:ascii="Consolas" w:hAnsi="Consolas" w:cs="Consolas"/>
-          <w:color w:val="000000"/>
-          <w:lang w:val="en-US"/>
-        </w:rPr>
-        <w:t>pipeDesc</w:t>
-      </w:r>
-      <w:proofErr w:type="spellEnd"/>
-      <w:r>
-        <w:rPr>
-          <w:rFonts w:ascii="Consolas" w:hAnsi="Consolas" w:cs="Consolas"/>
-          <w:color w:val="000000"/>
-          <w:lang w:val="en-US"/>
-        </w:rPr>
-        <w:t>) != 1) {</w:t>
-      </w:r>
-    </w:p>
-    <w:p>
-      <w:pPr>
-        <w:autoSpaceDE w:val="0"/>
-        <w:autoSpaceDN w:val="0"/>
-        <w:adjustRightInd w:val="0"/>
-        <w:spacing w:after="0"/>
-        <w:rPr>
-          <w:rFonts w:ascii="Consolas" w:hAnsi="Consolas" w:cs="Consolas"/>
-          <w:color w:val="000000"/>
-          <w:lang w:val="en-US"/>
-        </w:rPr>
-      </w:pPr>
-      <w:r>
-        <w:rPr>
-          <w:rFonts w:ascii="Consolas" w:hAnsi="Consolas" w:cs="Consolas"/>
-          <w:color w:val="000000"/>
-          <w:lang w:val="en-US"/>
-        </w:rPr>
-        <w:tab/>
-      </w:r>
-      <w:r>
-        <w:rPr>
-          <w:rFonts w:ascii="Consolas" w:hAnsi="Consolas" w:cs="Consolas"/>
-          <w:color w:val="000000"/>
-          <w:lang w:val="en-US"/>
-        </w:rPr>
-        <w:tab/>
-      </w:r>
-      <w:proofErr w:type="spellStart"/>
-      <w:proofErr w:type="gramStart"/>
-      <w:r>
-        <w:rPr>
-          <w:rFonts w:ascii="Consolas" w:hAnsi="Consolas" w:cs="Consolas"/>
-          <w:color w:val="000000"/>
-          <w:lang w:val="en-US"/>
-        </w:rPr>
-        <w:t>perror</w:t>
-      </w:r>
-      <w:proofErr w:type="spellEnd"/>
-      <w:r>
-        <w:rPr>
-          <w:rFonts w:ascii="Consolas" w:hAnsi="Consolas" w:cs="Consolas"/>
-          <w:color w:val="000000"/>
-          <w:lang w:val="en-US"/>
-        </w:rPr>
-        <w:t>(</w:t>
-      </w:r>
-      <w:proofErr w:type="gramEnd"/>
-      <w:r>
-        <w:rPr>
-          <w:rFonts w:ascii="Consolas" w:hAnsi="Consolas" w:cs="Consolas"/>
-          <w:color w:val="A31515"/>
-          <w:lang w:val="en-US"/>
-        </w:rPr>
-        <w:t>"</w:t>
-      </w:r>
-      <w:proofErr w:type="spellStart"/>
-      <w:r>
-        <w:rPr>
-          <w:rFonts w:ascii="Consolas" w:hAnsi="Consolas" w:cs="Consolas"/>
-          <w:color w:val="A31515"/>
-          <w:lang w:val="en-US"/>
-        </w:rPr>
-        <w:t>sscanf</w:t>
-      </w:r>
-      <w:proofErr w:type="spellEnd"/>
-      <w:r>
-        <w:rPr>
-          <w:rFonts w:ascii="Consolas" w:hAnsi="Consolas" w:cs="Consolas"/>
-          <w:color w:val="A31515"/>
-          <w:lang w:val="en-US"/>
-        </w:rPr>
-        <w:t xml:space="preserve"> error in </w:t>
-      </w:r>
-      <w:proofErr w:type="spellStart"/>
-      <w:r>
-        <w:rPr>
-          <w:rFonts w:ascii="Consolas" w:hAnsi="Consolas" w:cs="Consolas"/>
-          <w:color w:val="A31515"/>
-          <w:lang w:val="en-US"/>
-        </w:rPr>
-        <w:t>gen.c</w:t>
-      </w:r>
-      <w:proofErr w:type="spellEnd"/>
-      <w:r>
-        <w:rPr>
-          <w:rFonts w:ascii="Consolas" w:hAnsi="Consolas" w:cs="Consolas"/>
-          <w:color w:val="A31515"/>
-          <w:lang w:val="en-US"/>
-        </w:rPr>
-        <w:t>"</w:t>
-      </w:r>
-      <w:r>
-        <w:rPr>
-          <w:rFonts w:ascii="Consolas" w:hAnsi="Consolas" w:cs="Consolas"/>
-          <w:color w:val="000000"/>
-          <w:lang w:val="en-US"/>
-        </w:rPr>
-        <w:t>);</w:t>
-      </w:r>
-    </w:p>
-    <w:p>
-      <w:pPr>
-        <w:autoSpaceDE w:val="0"/>
-        <w:autoSpaceDN w:val="0"/>
-        <w:adjustRightInd w:val="0"/>
-        <w:spacing w:after="0"/>
-        <w:rPr>
-          <w:rFonts w:ascii="Consolas" w:hAnsi="Consolas" w:cs="Consolas"/>
-          <w:color w:val="000000"/>
-          <w:lang w:val="en-US"/>
-        </w:rPr>
-      </w:pPr>
-      <w:r>
-        <w:rPr>
-          <w:rFonts w:ascii="Consolas" w:hAnsi="Consolas" w:cs="Consolas"/>
-          <w:color w:val="000000"/>
-          <w:lang w:val="en-US"/>
-        </w:rPr>
-        <w:tab/>
-      </w:r>
-      <w:r>
-        <w:rPr>
-          <w:rFonts w:ascii="Consolas" w:hAnsi="Consolas" w:cs="Consolas"/>
-          <w:color w:val="000000"/>
-          <w:lang w:val="en-US"/>
-        </w:rPr>
-        <w:tab/>
-      </w:r>
-      <w:proofErr w:type="gramStart"/>
-      <w:r>
-        <w:rPr>
-          <w:rFonts w:ascii="Consolas" w:hAnsi="Consolas" w:cs="Consolas"/>
-          <w:color w:val="000000"/>
-          <w:lang w:val="en-US"/>
-        </w:rPr>
-        <w:t>exit(</w:t>
-      </w:r>
-      <w:proofErr w:type="gramEnd"/>
-      <w:r>
-        <w:rPr>
-          <w:rFonts w:ascii="Consolas" w:hAnsi="Consolas" w:cs="Consolas"/>
-          <w:color w:val="000000"/>
-          <w:lang w:val="en-US"/>
-        </w:rPr>
-        <w:t>1);</w:t>
-      </w:r>
-    </w:p>
-    <w:p>
-      <w:pPr>
-        <w:autoSpaceDE w:val="0"/>
-        <w:autoSpaceDN w:val="0"/>
-        <w:adjustRightInd w:val="0"/>
-        <w:spacing w:after="0"/>
-        <w:rPr>
-          <w:rFonts w:ascii="Consolas" w:hAnsi="Consolas" w:cs="Consolas"/>
-          <w:color w:val="000000"/>
-          <w:lang w:val="en-US"/>
-        </w:rPr>
-      </w:pPr>
-      <w:r>
-        <w:rPr>
-          <w:rFonts w:ascii="Consolas" w:hAnsi="Consolas" w:cs="Consolas"/>
-          <w:color w:val="000000"/>
-          <w:lang w:val="en-US"/>
-        </w:rPr>
-        <w:tab/>
+      <w:r>
+        <w:rPr>
+          <w:rFonts w:ascii="Consolas" w:hAnsi="Consolas" w:cs="Consolas"/>
+          <w:color w:val="000000"/>
+          <w:lang w:val="en-US"/>
+        </w:rPr>
         <w:t>}</w:t>
       </w:r>
     </w:p>
@@ -20160,344 +20549,6 @@
           <w:lang w:val="en-US"/>
         </w:rPr>
       </w:pPr>
-      <w:r>
-        <w:rPr>
-          <w:rFonts w:ascii="Consolas" w:hAnsi="Consolas" w:cs="Consolas"/>
-          <w:color w:val="000000"/>
-          <w:lang w:val="en-US"/>
-        </w:rPr>
-        <w:tab/>
-      </w:r>
-      <w:r>
-        <w:rPr>
-          <w:rFonts w:ascii="Consolas" w:hAnsi="Consolas" w:cs="Consolas"/>
-          <w:color w:val="008000"/>
-          <w:lang w:val="en-US"/>
-        </w:rPr>
-        <w:t xml:space="preserve">// Just </w:t>
-      </w:r>
-      <w:proofErr w:type="spellStart"/>
-      <w:r>
-        <w:rPr>
-          <w:rFonts w:ascii="Consolas" w:hAnsi="Consolas" w:cs="Consolas"/>
-          <w:color w:val="008000"/>
-          <w:lang w:val="en-US"/>
-        </w:rPr>
-        <w:t>continiously</w:t>
-      </w:r>
-      <w:proofErr w:type="spellEnd"/>
-      <w:r>
-        <w:rPr>
-          <w:rFonts w:ascii="Consolas" w:hAnsi="Consolas" w:cs="Consolas"/>
-          <w:color w:val="008000"/>
-          <w:lang w:val="en-US"/>
-        </w:rPr>
-        <w:t xml:space="preserve"> write random bytes into the pipe.</w:t>
-      </w:r>
-    </w:p>
-    <w:p>
-      <w:pPr>
-        <w:autoSpaceDE w:val="0"/>
-        <w:autoSpaceDN w:val="0"/>
-        <w:adjustRightInd w:val="0"/>
-        <w:spacing w:after="0"/>
-        <w:rPr>
-          <w:rFonts w:ascii="Consolas" w:hAnsi="Consolas" w:cs="Consolas"/>
-          <w:color w:val="000000"/>
-          <w:lang w:val="en-US"/>
-        </w:rPr>
-      </w:pPr>
-      <w:r>
-        <w:rPr>
-          <w:rFonts w:ascii="Consolas" w:hAnsi="Consolas" w:cs="Consolas"/>
-          <w:color w:val="000000"/>
-          <w:lang w:val="en-US"/>
-        </w:rPr>
-        <w:tab/>
-      </w:r>
-      <w:r>
-        <w:rPr>
-          <w:rFonts w:ascii="Consolas" w:hAnsi="Consolas" w:cs="Consolas"/>
-          <w:color w:val="0000FF"/>
-          <w:lang w:val="en-US"/>
-        </w:rPr>
-        <w:t>while</w:t>
-      </w:r>
-      <w:r>
-        <w:rPr>
-          <w:rFonts w:ascii="Consolas" w:hAnsi="Consolas" w:cs="Consolas"/>
-          <w:color w:val="000000"/>
-          <w:lang w:val="en-US"/>
-        </w:rPr>
-        <w:t xml:space="preserve"> (1) {</w:t>
-      </w:r>
-    </w:p>
-    <w:p>
-      <w:pPr>
-        <w:autoSpaceDE w:val="0"/>
-        <w:autoSpaceDN w:val="0"/>
-        <w:adjustRightInd w:val="0"/>
-        <w:spacing w:after="0"/>
-        <w:rPr>
-          <w:rFonts w:ascii="Consolas" w:hAnsi="Consolas" w:cs="Consolas"/>
-          <w:color w:val="000000"/>
-          <w:lang w:val="en-US"/>
-        </w:rPr>
-      </w:pPr>
-      <w:r>
-        <w:rPr>
-          <w:rFonts w:ascii="Consolas" w:hAnsi="Consolas" w:cs="Consolas"/>
-          <w:color w:val="000000"/>
-          <w:lang w:val="en-US"/>
-        </w:rPr>
-        <w:tab/>
-      </w:r>
-      <w:r>
-        <w:rPr>
-          <w:rFonts w:ascii="Consolas" w:hAnsi="Consolas" w:cs="Consolas"/>
-          <w:color w:val="000000"/>
-          <w:lang w:val="en-US"/>
-        </w:rPr>
-        <w:tab/>
-      </w:r>
-      <w:r>
-        <w:rPr>
-          <w:rFonts w:ascii="Consolas" w:hAnsi="Consolas" w:cs="Consolas"/>
-          <w:color w:val="0000FF"/>
-          <w:lang w:val="en-US"/>
-        </w:rPr>
-        <w:t>for</w:t>
-      </w:r>
-      <w:r>
-        <w:rPr>
-          <w:rFonts w:ascii="Consolas" w:hAnsi="Consolas" w:cs="Consolas"/>
-          <w:color w:val="000000"/>
-          <w:lang w:val="en-US"/>
-        </w:rPr>
-        <w:t xml:space="preserve"> (i = 0; i &lt; 10; i++)</w:t>
-      </w:r>
-    </w:p>
-    <w:p>
-      <w:pPr>
-        <w:autoSpaceDE w:val="0"/>
-        <w:autoSpaceDN w:val="0"/>
-        <w:adjustRightInd w:val="0"/>
-        <w:spacing w:after="0"/>
-        <w:rPr>
-          <w:rFonts w:ascii="Consolas" w:hAnsi="Consolas" w:cs="Consolas"/>
-          <w:color w:val="000000"/>
-          <w:lang w:val="en-US"/>
-        </w:rPr>
-      </w:pPr>
-      <w:r>
-        <w:rPr>
-          <w:rFonts w:ascii="Consolas" w:hAnsi="Consolas" w:cs="Consolas"/>
-          <w:color w:val="000000"/>
-          <w:lang w:val="en-US"/>
-        </w:rPr>
-        <w:tab/>
-      </w:r>
-      <w:r>
-        <w:rPr>
-          <w:rFonts w:ascii="Consolas" w:hAnsi="Consolas" w:cs="Consolas"/>
-          <w:color w:val="000000"/>
-          <w:lang w:val="en-US"/>
-        </w:rPr>
-        <w:tab/>
-      </w:r>
-      <w:r>
-        <w:rPr>
-          <w:rFonts w:ascii="Consolas" w:hAnsi="Consolas" w:cs="Consolas"/>
-          <w:color w:val="000000"/>
-          <w:lang w:val="en-US"/>
-        </w:rPr>
-        <w:tab/>
-      </w:r>
-      <w:proofErr w:type="spellStart"/>
-      <w:r>
-        <w:rPr>
-          <w:rFonts w:ascii="Consolas" w:hAnsi="Consolas" w:cs="Consolas"/>
-          <w:color w:val="000000"/>
-          <w:lang w:val="en-US"/>
-        </w:rPr>
-        <w:t>randnum</w:t>
-      </w:r>
-      <w:proofErr w:type="spellEnd"/>
-      <w:r>
-        <w:rPr>
-          <w:rFonts w:ascii="Consolas" w:hAnsi="Consolas" w:cs="Consolas"/>
-          <w:color w:val="000000"/>
-          <w:lang w:val="en-US"/>
-        </w:rPr>
-        <w:t>[i] = (</w:t>
-      </w:r>
-      <w:r>
-        <w:rPr>
-          <w:rFonts w:ascii="Consolas" w:hAnsi="Consolas" w:cs="Consolas"/>
-          <w:color w:val="0000FF"/>
-          <w:lang w:val="en-US"/>
-        </w:rPr>
-        <w:t>char</w:t>
-      </w:r>
-      <w:r>
-        <w:rPr>
-          <w:rFonts w:ascii="Consolas" w:hAnsi="Consolas" w:cs="Consolas"/>
-          <w:color w:val="000000"/>
-          <w:lang w:val="en-US"/>
-        </w:rPr>
-        <w:t>)(</w:t>
-      </w:r>
-      <w:proofErr w:type="gramStart"/>
-      <w:r>
-        <w:rPr>
-          <w:rFonts w:ascii="Consolas" w:hAnsi="Consolas" w:cs="Consolas"/>
-          <w:color w:val="000000"/>
-          <w:lang w:val="en-US"/>
-        </w:rPr>
-        <w:t>rand(</w:t>
-      </w:r>
-      <w:proofErr w:type="gramEnd"/>
-      <w:r>
-        <w:rPr>
-          <w:rFonts w:ascii="Consolas" w:hAnsi="Consolas" w:cs="Consolas"/>
-          <w:color w:val="000000"/>
-          <w:lang w:val="en-US"/>
-        </w:rPr>
-        <w:t>) % 256);</w:t>
-      </w:r>
-    </w:p>
-    <w:p>
-      <w:pPr>
-        <w:autoSpaceDE w:val="0"/>
-        <w:autoSpaceDN w:val="0"/>
-        <w:adjustRightInd w:val="0"/>
-        <w:spacing w:after="0"/>
-        <w:rPr>
-          <w:rFonts w:ascii="Consolas" w:hAnsi="Consolas" w:cs="Consolas"/>
-          <w:color w:val="000000"/>
-          <w:lang w:val="en-US"/>
-        </w:rPr>
-      </w:pPr>
-      <w:r>
-        <w:rPr>
-          <w:rFonts w:ascii="Consolas" w:hAnsi="Consolas" w:cs="Consolas"/>
-          <w:color w:val="000000"/>
-          <w:lang w:val="en-US"/>
-        </w:rPr>
-        <w:tab/>
-      </w:r>
-      <w:r>
-        <w:rPr>
-          <w:rFonts w:ascii="Consolas" w:hAnsi="Consolas" w:cs="Consolas"/>
-          <w:color w:val="000000"/>
-          <w:lang w:val="en-US"/>
-        </w:rPr>
-        <w:tab/>
-      </w:r>
-      <w:proofErr w:type="gramStart"/>
-      <w:r>
-        <w:rPr>
-          <w:rFonts w:ascii="Consolas" w:hAnsi="Consolas" w:cs="Consolas"/>
-          <w:color w:val="000000"/>
-          <w:lang w:val="en-US"/>
-        </w:rPr>
-        <w:t>write(</w:t>
-      </w:r>
-      <w:proofErr w:type="spellStart"/>
-      <w:proofErr w:type="gramEnd"/>
-      <w:r>
-        <w:rPr>
-          <w:rFonts w:ascii="Consolas" w:hAnsi="Consolas" w:cs="Consolas"/>
-          <w:color w:val="000000"/>
-          <w:lang w:val="en-US"/>
-        </w:rPr>
-        <w:t>pipeDesc</w:t>
-      </w:r>
-      <w:proofErr w:type="spellEnd"/>
-      <w:r>
-        <w:rPr>
-          <w:rFonts w:ascii="Consolas" w:hAnsi="Consolas" w:cs="Consolas"/>
-          <w:color w:val="000000"/>
-          <w:lang w:val="en-US"/>
-        </w:rPr>
-        <w:t xml:space="preserve">, </w:t>
-      </w:r>
-      <w:proofErr w:type="spellStart"/>
-      <w:r>
-        <w:rPr>
-          <w:rFonts w:ascii="Consolas" w:hAnsi="Consolas" w:cs="Consolas"/>
-          <w:color w:val="000000"/>
-          <w:lang w:val="en-US"/>
-        </w:rPr>
-        <w:t>randnum</w:t>
-      </w:r>
-      <w:proofErr w:type="spellEnd"/>
-      <w:r>
-        <w:rPr>
-          <w:rFonts w:ascii="Consolas" w:hAnsi="Consolas" w:cs="Consolas"/>
-          <w:color w:val="000000"/>
-          <w:lang w:val="en-US"/>
-        </w:rPr>
-        <w:t>, 10);</w:t>
-      </w:r>
-    </w:p>
-    <w:p>
-      <w:pPr>
-        <w:autoSpaceDE w:val="0"/>
-        <w:autoSpaceDN w:val="0"/>
-        <w:adjustRightInd w:val="0"/>
-        <w:spacing w:after="0"/>
-        <w:rPr>
-          <w:rFonts w:ascii="Consolas" w:hAnsi="Consolas" w:cs="Consolas"/>
-          <w:color w:val="000000"/>
-        </w:rPr>
-      </w:pPr>
-      <w:r>
-        <w:rPr>
-          <w:rFonts w:ascii="Consolas" w:hAnsi="Consolas" w:cs="Consolas"/>
-          <w:color w:val="000000"/>
-          <w:lang w:val="en-US"/>
-        </w:rPr>
-        <w:tab/>
-      </w:r>
-      <w:r>
-        <w:rPr>
-          <w:rFonts w:ascii="Consolas" w:hAnsi="Consolas" w:cs="Consolas"/>
-          <w:color w:val="000000"/>
-        </w:rPr>
-        <w:t>}</w:t>
-      </w:r>
-    </w:p>
-    <w:p>
-      <w:pPr>
-        <w:autoSpaceDE w:val="0"/>
-        <w:autoSpaceDN w:val="0"/>
-        <w:adjustRightInd w:val="0"/>
-        <w:spacing w:after="0"/>
-        <w:rPr>
-          <w:rFonts w:ascii="Consolas" w:hAnsi="Consolas" w:cs="Consolas"/>
-          <w:color w:val="000000"/>
-        </w:rPr>
-      </w:pPr>
-      <w:r>
-        <w:rPr>
-          <w:rFonts w:ascii="Consolas" w:hAnsi="Consolas" w:cs="Consolas"/>
-          <w:color w:val="000000"/>
-        </w:rPr>
-        <w:t>}</w:t>
-      </w:r>
-    </w:p>
-    <w:p>
-      <w:pPr>
-        <w:autoSpaceDE w:val="0"/>
-        <w:autoSpaceDN w:val="0"/>
-        <w:adjustRightInd w:val="0"/>
-        <w:spacing w:after="0"/>
-        <w:rPr>
-          <w:rFonts w:ascii="Consolas" w:hAnsi="Consolas" w:cs="Consolas"/>
-          <w:color w:val="000000"/>
-        </w:rPr>
-      </w:pPr>
     </w:p>
     <w:p>
       <w:pPr>
@@ -20553,11 +20604,29 @@
         <w:ind w:right="-897"/>
         <w:rPr>
           <w:rFonts w:ascii="Consolas" w:hAnsi="Consolas" w:cs="Consolas"/>
-          <w:color w:val="000000"/>
+          <w:color w:val="00B050"/>
           <w:szCs w:val="19"/>
           <w:lang w:val="en-US"/>
         </w:rPr>
       </w:pPr>
+      <w:r>
+        <w:rPr>
+          <w:rFonts w:ascii="Consolas" w:hAnsi="Consolas" w:cs="Consolas"/>
+          <w:color w:val="00B050"/>
+          <w:szCs w:val="19"/>
+          <w:lang w:val="en-US"/>
+        </w:rPr>
+        <w:t># #</w:t>
+      </w:r>
+      <w:r>
+        <w:rPr>
+          <w:rFonts w:ascii="Consolas" w:hAnsi="Consolas" w:cs="Consolas"/>
+          <w:color w:val="00B050"/>
+          <w:szCs w:val="19"/>
+          <w:lang w:val="en-US"/>
+        </w:rPr>
+        <w:t xml:space="preserve"> # # # # # # # # # # # # # # # # # # # # # # # # # # # # # # # # # # # #</w:t>
+      </w:r>
     </w:p>
     <w:p>
       <w:pPr>
@@ -20633,12 +20702,14 @@
         <w:rPr>
           <w:rFonts w:ascii="Consolas" w:hAnsi="Consolas" w:cs="Times New Roman"/>
           <w:color w:val="00B050"/>
+          <w:lang w:val="en-US"/>
         </w:rPr>
       </w:pPr>
       <w:r>
         <w:rPr>
           <w:rFonts w:ascii="Consolas" w:hAnsi="Consolas" w:cs="Times New Roman"/>
           <w:color w:val="00B050"/>
+          <w:lang w:val="en-US"/>
         </w:rPr>
         <w:t>#</w:t>
       </w:r>
@@ -20654,12 +20725,14 @@
           <w:rFonts w:ascii="Consolas" w:hAnsi="Consolas" w:cs="Consolas"/>
           <w:b/>
           <w:color w:val="00B050"/>
+          <w:lang w:val="en-US"/>
         </w:rPr>
       </w:pPr>
       <w:r>
         <w:rPr>
           <w:rFonts w:ascii="Consolas" w:hAnsi="Consolas" w:cs="Consolas"/>
           <w:color w:val="00B050"/>
+          <w:lang w:val="en-US"/>
         </w:rPr>
         <w:t xml:space="preserve"># </w:t>
       </w:r>
@@ -20677,6 +20750,7 @@
           <w:rFonts w:ascii="Consolas" w:hAnsi="Consolas" w:cs="Consolas"/>
           <w:b/>
           <w:color w:val="00B050"/>
+          <w:lang w:val="en-US"/>
         </w:rPr>
         <w:t xml:space="preserve">: </w:t>
       </w:r>
@@ -20702,6 +20776,7 @@
         <w:rPr>
           <w:rFonts w:ascii="Consolas" w:hAnsi="Consolas" w:cs="Consolas"/>
           <w:color w:val="00B050"/>
+          <w:lang w:val="en-US"/>
         </w:rPr>
       </w:pPr>
     </w:p>
@@ -21576,8 +21651,8 @@
         </w:rPr>
         <w:drawing>
           <wp:inline distT="0" distB="0" distL="0" distR="0" wp14:anchorId="4F058D0C" wp14:editId="685BA16C">
-            <wp:extent cx="6169221" cy="2781300"/>
-            <wp:effectExtent l="0" t="0" r="3175" b="0"/>
+            <wp:extent cx="6167777" cy="2752090"/>
+            <wp:effectExtent l="0" t="0" r="4445" b="0"/>
             <wp:docPr id="2" name="Рисунок 2"/>
             <wp:cNvGraphicFramePr>
               <a:graphicFrameLocks xmlns:a="http://schemas.openxmlformats.org/drawingml/2006/main" noChangeAspect="1"/>
@@ -21589,7 +21664,7 @@
                     <pic:cNvPr id="1" name=""/>
                     <pic:cNvPicPr/>
                   </pic:nvPicPr>
-                  <pic:blipFill>
+                  <pic:blipFill rotWithShape="1">
                     <a:blip r:embed="rId7">
                       <a:extLst>
                         <a:ext uri="{BEBA8EAE-BF5A-486C-A8C5-ECC9F3942E4B}">
@@ -21603,18 +21678,25 @@
                         </a:ext>
                       </a:extLst>
                     </a:blip>
-                    <a:stretch>
-                      <a:fillRect/>
-                    </a:stretch>
+                    <a:srcRect t="1026" b="1"/>
+                    <a:stretch/>
                   </pic:blipFill>
-                  <pic:spPr>
+                  <pic:spPr bwMode="auto">
                     <a:xfrm>
                       <a:off x="0" y="0"/>
-                      <a:ext cx="6180065" cy="2786189"/>
+                      <a:ext cx="6180065" cy="2757573"/>
                     </a:xfrm>
                     <a:prstGeom prst="rect">
                       <a:avLst/>
                     </a:prstGeom>
+                    <a:ln>
+                      <a:noFill/>
+                    </a:ln>
+                    <a:extLst>
+                      <a:ext uri="{53640926-AAD7-44D8-BBD7-CCE9431645EC}">
+                        <a14:shadowObscured xmlns:a14="http://schemas.microsoft.com/office/drawing/2010/main"/>
+                      </a:ext>
+                    </a:extLst>
                   </pic:spPr>
                 </pic:pic>
               </a:graphicData>
@@ -21818,8 +21900,6 @@
           <w:szCs w:val="19"/>
         </w:rPr>
       </w:pPr>
-      <w:bookmarkStart w:id="0" w:name="_GoBack"/>
-      <w:bookmarkEnd w:id="0"/>
     </w:p>
     <w:p>
       <w:pPr>
@@ -22366,7 +22446,7 @@
     <w:lsdException w:name="Table Web 2" w:semiHidden="1" w:unhideWhenUsed="1"/>
     <w:lsdException w:name="Table Web 3" w:semiHidden="1" w:unhideWhenUsed="1"/>
     <w:lsdException w:name="Balloon Text" w:semiHidden="1" w:unhideWhenUsed="1"/>
-    <w:lsdException w:name="Table Grid" w:semiHidden="1" w:uiPriority="59" w:unhideWhenUsed="1"/>
+    <w:lsdException w:name="Table Grid" w:uiPriority="59"/>
     <w:lsdException w:name="Table Theme" w:semiHidden="1" w:unhideWhenUsed="1"/>
     <w:lsdException w:name="Placeholder Text" w:semiHidden="1"/>
     <w:lsdException w:name="No Spacing" w:uiPriority="1" w:qFormat="1"/>
@@ -22590,7 +22670,7 @@
   <w:style w:type="paragraph" w:default="1" w:styleId="a">
     <w:name w:val="Normal"/>
     <w:qFormat/>
-    <w:rsid w:val="008E5817"/>
+    <w:rsid w:val="00C51860"/>
   </w:style>
   <w:style w:type="character" w:default="1" w:styleId="a0">
     <w:name w:val="Default Paragraph Font"/>

</xml_diff>